<commit_message>
adicionando appService para listaModeloSimplificado
</commit_message>
<xml_diff>
--- a/AdmCartorio/App_Data/Arquivos/1.docx
+++ b/AdmCartorio/App_Data/Arquivos/1.docx
@@ -2854,8 +2854,6 @@
           <w:docGrid w:linePitch="360"/>
         </w:sectPr>
       </w:pPr>
-      <w:bookmarkStart w:id="0" w:name="_GoBack"/>
-      <w:bookmarkEnd w:id="0"/>
     </w:p>
     <w:p>
       <w:pPr>
@@ -2917,7 +2915,425 @@
           <w:sz w:val="28"/>
         </w:rPr>
         <w:pict w14:anchorId="79463B0C">
-          <v:rect id="_x0000_i1506" style="width:0;height:1.5pt" o:hralign="center" o:hrstd="t" o:hr="t" fillcolor="#a0a0a0" stroked="f"/>
+          <v:rect id="_x0000_i1030" style="width:0;height:1.5pt" o:hralign="center" o:hrstd="t" o:hr="t" fillcolor="#a0a0a0" stroked="f"/>
+        </w:pict>
+      </w:r>
+    </w:p>
+    <w:p>
+      <w:pPr>
+        <w:spacing w:after="0"/>
+        <w:jc w:val="both"/>
+        <w:rPr>
+          <w:rFonts w:ascii="Times New Roman" w:hAnsi="Times New Roman" w:cs="Times New Roman"/>
+          <w:sz w:val="28"/>
+        </w:rPr>
+      </w:pPr>
+    </w:p>
+    <w:p>
+      <w:pPr>
+        <w:spacing w:after="0"/>
+        <w:jc w:val="both"/>
+        <w:rPr>
+          <w:rFonts w:ascii="Times New Roman" w:hAnsi="Times New Roman" w:cs="Times New Roman"/>
+          <w:sz w:val="28"/>
+        </w:rPr>
+      </w:pPr>
+    </w:p>
+    <w:p>
+      <w:pPr>
+        <w:spacing w:after="0"/>
+        <w:jc w:val="both"/>
+        <w:rPr>
+          <w:rFonts w:ascii="Times New Roman" w:hAnsi="Times New Roman" w:cs="Times New Roman"/>
+          <w:sz w:val="28"/>
+        </w:rPr>
+      </w:pPr>
+    </w:p>
+    <w:p>
+      <w:pPr>
+        <w:spacing w:after="0"/>
+        <w:jc w:val="both"/>
+        <w:rPr>
+          <w:rFonts w:ascii="Times New Roman" w:hAnsi="Times New Roman" w:cs="Times New Roman"/>
+          <w:sz w:val="28"/>
+        </w:rPr>
+      </w:pPr>
+    </w:p>
+    <w:p>
+      <w:pPr>
+        <w:spacing w:after="0"/>
+        <w:jc w:val="both"/>
+        <w:rPr>
+          <w:rFonts w:ascii="Times New Roman" w:hAnsi="Times New Roman" w:cs="Times New Roman"/>
+          <w:sz w:val="28"/>
+        </w:rPr>
+      </w:pPr>
+    </w:p>
+    <w:p>
+      <w:pPr>
+        <w:spacing w:after="0"/>
+        <w:jc w:val="both"/>
+        <w:rPr>
+          <w:rFonts w:ascii="Times New Roman" w:hAnsi="Times New Roman" w:cs="Times New Roman"/>
+          <w:sz w:val="28"/>
+        </w:rPr>
+      </w:pPr>
+    </w:p>
+    <w:p>
+      <w:pPr>
+        <w:spacing w:after="0"/>
+        <w:jc w:val="both"/>
+        <w:rPr>
+          <w:rFonts w:ascii="Times New Roman" w:hAnsi="Times New Roman" w:cs="Times New Roman"/>
+          <w:sz w:val="28"/>
+        </w:rPr>
+      </w:pPr>
+    </w:p>
+    <w:p>
+      <w:pPr>
+        <w:spacing w:after="0"/>
+        <w:jc w:val="both"/>
+        <w:rPr>
+          <w:rFonts w:ascii="Times New Roman" w:hAnsi="Times New Roman" w:cs="Times New Roman"/>
+          <w:sz w:val="28"/>
+        </w:rPr>
+      </w:pPr>
+    </w:p>
+    <w:p>
+      <w:pPr>
+        <w:spacing w:after="0"/>
+        <w:jc w:val="both"/>
+        <w:rPr>
+          <w:rFonts w:ascii="Times New Roman" w:hAnsi="Times New Roman" w:cs="Times New Roman"/>
+          <w:sz w:val="28"/>
+        </w:rPr>
+      </w:pPr>
+    </w:p>
+    <w:p>
+      <w:pPr>
+        <w:spacing w:after="0"/>
+        <w:jc w:val="both"/>
+        <w:rPr>
+          <w:rFonts w:ascii="Times New Roman" w:hAnsi="Times New Roman" w:cs="Times New Roman"/>
+          <w:sz w:val="28"/>
+        </w:rPr>
+      </w:pPr>
+    </w:p>
+    <w:p>
+      <w:pPr>
+        <w:spacing w:after="0"/>
+        <w:jc w:val="both"/>
+        <w:rPr>
+          <w:rFonts w:ascii="Times New Roman" w:hAnsi="Times New Roman" w:cs="Times New Roman"/>
+          <w:sz w:val="28"/>
+        </w:rPr>
+      </w:pPr>
+    </w:p>
+    <w:p>
+      <w:pPr>
+        <w:spacing w:after="0"/>
+        <w:jc w:val="both"/>
+        <w:rPr>
+          <w:rFonts w:ascii="Times New Roman" w:hAnsi="Times New Roman" w:cs="Times New Roman"/>
+          <w:sz w:val="28"/>
+        </w:rPr>
+      </w:pPr>
+    </w:p>
+    <w:p>
+      <w:pPr>
+        <w:spacing w:after="0"/>
+        <w:jc w:val="both"/>
+        <w:rPr>
+          <w:rFonts w:ascii="Times New Roman" w:hAnsi="Times New Roman" w:cs="Times New Roman"/>
+          <w:sz w:val="28"/>
+        </w:rPr>
+      </w:pPr>
+    </w:p>
+    <w:p>
+      <w:pPr>
+        <w:spacing w:after="0"/>
+        <w:jc w:val="both"/>
+        <w:rPr>
+          <w:rFonts w:ascii="Times New Roman" w:hAnsi="Times New Roman" w:cs="Times New Roman"/>
+          <w:sz w:val="28"/>
+        </w:rPr>
+      </w:pPr>
+    </w:p>
+    <w:p>
+      <w:pPr>
+        <w:spacing w:after="0"/>
+        <w:jc w:val="both"/>
+        <w:rPr>
+          <w:rFonts w:ascii="Times New Roman" w:hAnsi="Times New Roman" w:cs="Times New Roman"/>
+          <w:sz w:val="28"/>
+        </w:rPr>
+      </w:pPr>
+    </w:p>
+    <w:p>
+      <w:pPr>
+        <w:spacing w:after="0"/>
+        <w:jc w:val="both"/>
+        <w:rPr>
+          <w:rFonts w:ascii="Times New Roman" w:hAnsi="Times New Roman" w:cs="Times New Roman"/>
+          <w:sz w:val="28"/>
+        </w:rPr>
+      </w:pPr>
+    </w:p>
+    <w:p>
+      <w:pPr>
+        <w:spacing w:after="0"/>
+        <w:jc w:val="both"/>
+        <w:rPr>
+          <w:rFonts w:ascii="Times New Roman" w:hAnsi="Times New Roman" w:cs="Times New Roman"/>
+          <w:sz w:val="28"/>
+        </w:rPr>
+      </w:pPr>
+    </w:p>
+    <w:p>
+      <w:pPr>
+        <w:spacing w:after="0"/>
+        <w:jc w:val="both"/>
+        <w:rPr>
+          <w:rFonts w:ascii="Times New Roman" w:hAnsi="Times New Roman" w:cs="Times New Roman"/>
+          <w:sz w:val="28"/>
+        </w:rPr>
+      </w:pPr>
+    </w:p>
+    <w:p>
+      <w:pPr>
+        <w:spacing w:after="0"/>
+        <w:jc w:val="both"/>
+        <w:rPr>
+          <w:rFonts w:ascii="Times New Roman" w:hAnsi="Times New Roman" w:cs="Times New Roman"/>
+          <w:sz w:val="28"/>
+        </w:rPr>
+      </w:pPr>
+    </w:p>
+    <w:p>
+      <w:pPr>
+        <w:spacing w:after="0"/>
+        <w:jc w:val="both"/>
+        <w:rPr>
+          <w:rFonts w:ascii="Times New Roman" w:hAnsi="Times New Roman" w:cs="Times New Roman"/>
+          <w:sz w:val="28"/>
+        </w:rPr>
+      </w:pPr>
+    </w:p>
+    <w:p>
+      <w:pPr>
+        <w:spacing w:after="0"/>
+        <w:jc w:val="both"/>
+        <w:rPr>
+          <w:rFonts w:ascii="Times New Roman" w:hAnsi="Times New Roman" w:cs="Times New Roman"/>
+          <w:sz w:val="28"/>
+        </w:rPr>
+      </w:pPr>
+    </w:p>
+    <w:p>
+      <w:pPr>
+        <w:spacing w:after="0"/>
+        <w:jc w:val="both"/>
+        <w:rPr>
+          <w:rFonts w:ascii="Times New Roman" w:hAnsi="Times New Roman" w:cs="Times New Roman"/>
+          <w:sz w:val="28"/>
+        </w:rPr>
+      </w:pPr>
+    </w:p>
+    <w:p>
+      <w:pPr>
+        <w:spacing w:after="0"/>
+        <w:jc w:val="both"/>
+        <w:rPr>
+          <w:rFonts w:ascii="Times New Roman" w:hAnsi="Times New Roman" w:cs="Times New Roman"/>
+          <w:sz w:val="28"/>
+        </w:rPr>
+      </w:pPr>
+    </w:p>
+    <w:p>
+      <w:pPr>
+        <w:spacing w:after="0"/>
+        <w:jc w:val="both"/>
+        <w:rPr>
+          <w:rFonts w:ascii="Times New Roman" w:hAnsi="Times New Roman" w:cs="Times New Roman"/>
+          <w:sz w:val="28"/>
+        </w:rPr>
+      </w:pPr>
+    </w:p>
+    <w:p>
+      <w:pPr>
+        <w:spacing w:after="0"/>
+        <w:jc w:val="both"/>
+        <w:rPr>
+          <w:rFonts w:ascii="Times New Roman" w:hAnsi="Times New Roman" w:cs="Times New Roman"/>
+          <w:sz w:val="28"/>
+        </w:rPr>
+      </w:pPr>
+    </w:p>
+    <w:p>
+      <w:pPr>
+        <w:spacing w:after="0"/>
+        <w:jc w:val="both"/>
+        <w:rPr>
+          <w:rFonts w:ascii="Times New Roman" w:hAnsi="Times New Roman" w:cs="Times New Roman"/>
+          <w:sz w:val="28"/>
+        </w:rPr>
+      </w:pPr>
+    </w:p>
+    <w:p>
+      <w:pPr>
+        <w:spacing w:after="0"/>
+        <w:jc w:val="both"/>
+        <w:rPr>
+          <w:rFonts w:ascii="Times New Roman" w:hAnsi="Times New Roman" w:cs="Times New Roman"/>
+          <w:sz w:val="28"/>
+        </w:rPr>
+      </w:pPr>
+    </w:p>
+    <w:p>
+      <w:pPr>
+        <w:spacing w:after="0"/>
+        <w:jc w:val="both"/>
+        <w:rPr>
+          <w:rFonts w:ascii="Times New Roman" w:hAnsi="Times New Roman" w:cs="Times New Roman"/>
+          <w:sz w:val="28"/>
+        </w:rPr>
+      </w:pPr>
+    </w:p>
+    <w:p>
+      <w:pPr>
+        <w:spacing w:after="0"/>
+        <w:jc w:val="both"/>
+        <w:rPr>
+          <w:rFonts w:ascii="Times New Roman" w:hAnsi="Times New Roman" w:cs="Times New Roman"/>
+          <w:sz w:val="28"/>
+        </w:rPr>
+      </w:pPr>
+    </w:p>
+    <w:p>
+      <w:pPr>
+        <w:spacing w:after="0"/>
+        <w:jc w:val="both"/>
+        <w:rPr>
+          <w:rFonts w:ascii="Times New Roman" w:hAnsi="Times New Roman" w:cs="Times New Roman"/>
+          <w:sz w:val="28"/>
+        </w:rPr>
+      </w:pPr>
+    </w:p>
+    <w:p>
+      <w:pPr>
+        <w:spacing w:after="0"/>
+        <w:jc w:val="both"/>
+        <w:rPr>
+          <w:rFonts w:ascii="Times New Roman" w:hAnsi="Times New Roman" w:cs="Times New Roman"/>
+          <w:sz w:val="28"/>
+        </w:rPr>
+      </w:pPr>
+    </w:p>
+    <w:p>
+      <w:pPr>
+        <w:spacing w:after="0"/>
+        <w:jc w:val="both"/>
+        <w:rPr>
+          <w:rFonts w:ascii="Times New Roman" w:hAnsi="Times New Roman" w:cs="Times New Roman"/>
+          <w:sz w:val="28"/>
+        </w:rPr>
+      </w:pPr>
+    </w:p>
+    <w:p>
+      <w:pPr>
+        <w:spacing w:after="0"/>
+        <w:jc w:val="both"/>
+        <w:rPr>
+          <w:rFonts w:ascii="Times New Roman" w:hAnsi="Times New Roman" w:cs="Times New Roman"/>
+          <w:sz w:val="28"/>
+        </w:rPr>
+      </w:pPr>
+    </w:p>
+    <w:p>
+      <w:pPr>
+        <w:spacing w:after="0"/>
+        <w:jc w:val="both"/>
+        <w:rPr>
+          <w:rFonts w:ascii="Times New Roman" w:hAnsi="Times New Roman" w:cs="Times New Roman"/>
+          <w:sz w:val="28"/>
+        </w:rPr>
+      </w:pPr>
+    </w:p>
+    <w:p>
+      <w:pPr>
+        <w:spacing w:after="0"/>
+        <w:jc w:val="both"/>
+        <w:rPr>
+          <w:rFonts w:ascii="Times New Roman" w:hAnsi="Times New Roman" w:cs="Times New Roman"/>
+          <w:sz w:val="28"/>
+        </w:rPr>
+      </w:pPr>
+    </w:p>
+    <w:p>
+      <w:pPr>
+        <w:spacing w:after="0"/>
+        <w:jc w:val="both"/>
+        <w:rPr>
+          <w:rFonts w:ascii="Times New Roman" w:hAnsi="Times New Roman" w:cs="Times New Roman"/>
+          <w:sz w:val="28"/>
+        </w:rPr>
+      </w:pPr>
+    </w:p>
+    <w:p>
+      <w:pPr>
+        <w:spacing w:after="0"/>
+        <w:jc w:val="both"/>
+        <w:rPr>
+          <w:rFonts w:ascii="Times New Roman" w:hAnsi="Times New Roman" w:cs="Times New Roman"/>
+          <w:sz w:val="28"/>
+        </w:rPr>
+      </w:pPr>
+    </w:p>
+    <w:p>
+      <w:pPr>
+        <w:spacing w:after="0"/>
+        <w:jc w:val="both"/>
+        <w:rPr>
+          <w:rFonts w:ascii="Times New Roman" w:hAnsi="Times New Roman" w:cs="Times New Roman"/>
+          <w:sz w:val="28"/>
+        </w:rPr>
+      </w:pPr>
+    </w:p>
+    <w:p>
+      <w:pPr>
+        <w:spacing w:after="0"/>
+        <w:jc w:val="both"/>
+        <w:rPr>
+          <w:rFonts w:ascii="Times New Roman" w:hAnsi="Times New Roman" w:cs="Times New Roman"/>
+          <w:sz w:val="28"/>
+        </w:rPr>
+      </w:pPr>
+      <w:r>
+        <w:rPr>
+          <w:rFonts w:ascii="Times New Roman" w:hAnsi="Times New Roman" w:cs="Times New Roman"/>
+          <w:sz w:val="28"/>
+        </w:rPr>
+        <w:t>R-12/1 - Modelo Número 1Modelo Número 1Modelo Número 1Modelo Número 1Modelo Número 1Modelo Número 1Modelo Número 1Modelo Número 1Modelo Número 1Modelo Número 1Modelo Número 1Modelo Número 1Modelo Número 1Modelo Número 1Modelo Número 1Modelo Número 1Modelo Número 1Modelo Número 1Modelo Número 1Modelo Número 1Modelo Número 1Modelo Número 1Modelo Número 1</w:t>
+      </w:r>
+    </w:p>
+    <w:p>
+      <w:pPr>
+        <w:spacing w:after="0"/>
+        <w:jc w:val="both"/>
+        <w:rPr>
+          <w:rFonts w:ascii="Times New Roman" w:hAnsi="Times New Roman" w:cs="Times New Roman"/>
+          <w:sz w:val="28"/>
+        </w:rPr>
+      </w:pPr>
+      <w:bookmarkStart w:id="0" w:name="_GoBack"/>
+      <w:bookmarkEnd w:id="0"/>
+      <w:r>
+        <w:rPr>
+          <w:rFonts w:ascii="Times New Roman" w:hAnsi="Times New Roman" w:cs="Times New Roman"/>
+          <w:sz w:val="28"/>
+        </w:rPr>
+        <w:pict w14:anchorId="01686D36">
+          <v:rect id="_x0000_i1213" style="width:0;height:1.5pt" o:hralign="center" o:hrstd="t" o:hr="t" fillcolor="#a0a0a0" stroked="f"/>
         </w:pict>
       </w:r>
     </w:p>

</xml_diff>

<commit_message>
ajustando a logica para o appService
</commit_message>
<xml_diff>
--- a/AdmCartorio/App_Data/Arquivos/1.docx
+++ b/AdmCartorio/App_Data/Arquivos/1.docx
@@ -1719,88 +1719,1308 @@
           <w:sz w:val="28"/>
         </w:rPr>
       </w:pPr>
-      <w:r>
-        <w:rPr>
-          <w:rFonts w:ascii="Times New Roman" w:hAnsi="Times New Roman" w:cs="Times New Roman"/>
-          <w:sz w:val="28"/>
-        </w:rPr>
-        <w:t>R-12/1 - Modelo Número 1Modelo Número 1Modelo Número 1Modelo Número 1Modelo Número 1Modelo Número 1Modelo Número 1Modelo Número 1Modelo Número 1Modelo Número 1Modelo Número 1Modelo Número 1Modelo Número 1Modelo Número 1Modelo Número 1Modelo Número 1Modelo Número 1Modelo Número 1Modelo Número 1Modelo Número 1Modelo Número 1Modelo Número 1Modelo Número 1Modelo Número 1Modelo Número 1Modelo Número 1Modelo Número 1Modelo Número 1Modelo Número 1Modelo Número 1Modelo Número 1Modelo Número 1Modelo Número 1Modelo Número 1Modelo Número 1Modelo Número 1Modelo Número 1Modelo Número 1Modelo Número 1Modelo Número 1Modelo Número 1Modelo Número 1Modelo Número 1Modelo Número 1Modelo Número 1Modelo Número 1</w:t>
-      </w:r>
-    </w:p>
-    <w:p>
-      <w:pPr>
-        <w:spacing w:after="0"/>
-        <w:jc w:val="both"/>
-        <w:rPr>
-          <w:rFonts w:ascii="Times New Roman" w:hAnsi="Times New Roman" w:cs="Times New Roman"/>
-          <w:sz w:val="28"/>
-        </w:rPr>
-      </w:pPr>
-      <w:r>
-        <w:rPr>
-          <w:rFonts w:ascii="Times New Roman" w:hAnsi="Times New Roman" w:cs="Times New Roman"/>
-          <w:sz w:val="28"/>
-        </w:rPr>
-        <w:pict w14:anchorId="10010917">
-          <v:rect id="_x0000_i1028" style="width:0;height:1.5pt" o:hralign="center" o:hrstd="t" o:hr="t" fillcolor="#a0a0a0" stroked="f"/>
-        </w:pict>
-      </w:r>
-    </w:p>
-    <w:p>
-      <w:pPr>
-        <w:spacing w:after="0"/>
-        <w:jc w:val="both"/>
-        <w:rPr>
-          <w:rFonts w:ascii="Times New Roman" w:hAnsi="Times New Roman" w:cs="Times New Roman"/>
-          <w:sz w:val="28"/>
-        </w:rPr>
-      </w:pPr>
-      <w:r>
-        <w:rPr>
-          <w:rFonts w:ascii="Times New Roman" w:hAnsi="Times New Roman" w:cs="Times New Roman"/>
-          <w:sz w:val="28"/>
-        </w:rPr>
-        <w:t>R-12/1 - Modelo Número 1Modelo Número 1Modelo Número 1Modelo Número 1Modelo Número 1Modelo Número 1Modelo Número 1Modelo Número 1Modelo Número 1Modelo Número 1Modelo Número 1Modelo Número 1Modelo Número 1Modelo Número 1Modelo Número 1Modelo Número 1Modelo Número 1Modelo Número 1Modelo Número 1Modelo Número 1Modelo Número 1Modelo Número 1Modelo Número 1Modelo Número 1Modelo Número 1Modelo Número 1Modelo Número 1Modelo Número 1Modelo Número 1Modelo Número 1Modelo Número 1Modelo Número 1Modelo Número 1Modelo Número 1Modelo Número 1Modelo Número 1Modelo Número 1Modelo Número 1Modelo Número 1</w:t>
-      </w:r>
-    </w:p>
-    <w:p>
-      <w:pPr>
-        <w:spacing w:after="0"/>
-        <w:jc w:val="both"/>
-        <w:rPr>
-          <w:rFonts w:ascii="Times New Roman" w:hAnsi="Times New Roman" w:cs="Times New Roman"/>
-          <w:sz w:val="28"/>
-        </w:rPr>
-      </w:pPr>
-    </w:p>
-    <w:p>
-      <w:pPr>
-        <w:spacing w:after="0"/>
-        <w:jc w:val="right"/>
-        <w:rPr>
-          <w:rFonts w:ascii="Times New Roman" w:hAnsi="Times New Roman" w:cs="Times New Roman"/>
-          <w:sz w:val="28"/>
-        </w:rPr>
-      </w:pPr>
-      <w:r>
-        <w:rPr>
-          <w:rFonts w:ascii="Times New Roman" w:hAnsi="Times New Roman" w:cs="Times New Roman"/>
-          <w:sz w:val="28"/>
-        </w:rPr>
-        <w:t>(CONTINUA NA FICHA N°. 4)</w:t>
-      </w:r>
-    </w:p>
-    <w:p>
-      <w:pPr>
-        <w:spacing w:after="0"/>
-        <w:jc w:val="right"/>
+    </w:p>
+    <w:p>
+      <w:pPr>
+        <w:spacing w:after="0"/>
+        <w:jc w:val="both"/>
+        <w:rPr>
+          <w:rFonts w:ascii="Times New Roman" w:hAnsi="Times New Roman" w:cs="Times New Roman"/>
+          <w:sz w:val="28"/>
+        </w:rPr>
+      </w:pPr>
+    </w:p>
+    <w:p>
+      <w:pPr>
+        <w:spacing w:after="0"/>
+        <w:jc w:val="both"/>
+        <w:rPr>
+          <w:rFonts w:ascii="Times New Roman" w:hAnsi="Times New Roman" w:cs="Times New Roman"/>
+          <w:sz w:val="28"/>
+        </w:rPr>
+      </w:pPr>
+    </w:p>
+    <w:p>
+      <w:pPr>
+        <w:spacing w:after="0"/>
+        <w:jc w:val="both"/>
+        <w:rPr>
+          <w:rFonts w:ascii="Times New Roman" w:hAnsi="Times New Roman" w:cs="Times New Roman"/>
+          <w:sz w:val="28"/>
+        </w:rPr>
+      </w:pPr>
+    </w:p>
+    <w:p>
+      <w:pPr>
+        <w:spacing w:after="0"/>
+        <w:jc w:val="both"/>
+        <w:rPr>
+          <w:rFonts w:ascii="Times New Roman" w:hAnsi="Times New Roman" w:cs="Times New Roman"/>
+          <w:sz w:val="28"/>
+        </w:rPr>
+      </w:pPr>
+    </w:p>
+    <w:p>
+      <w:pPr>
+        <w:spacing w:after="0"/>
+        <w:jc w:val="both"/>
+        <w:rPr>
+          <w:rFonts w:ascii="Times New Roman" w:hAnsi="Times New Roman" w:cs="Times New Roman"/>
+          <w:sz w:val="28"/>
+        </w:rPr>
+      </w:pPr>
+    </w:p>
+    <w:p>
+      <w:pPr>
+        <w:spacing w:after="0"/>
+        <w:jc w:val="both"/>
+        <w:rPr>
+          <w:rFonts w:ascii="Times New Roman" w:hAnsi="Times New Roman" w:cs="Times New Roman"/>
+          <w:sz w:val="28"/>
+        </w:rPr>
+      </w:pPr>
+    </w:p>
+    <w:p>
+      <w:pPr>
+        <w:spacing w:after="0"/>
+        <w:jc w:val="both"/>
+        <w:rPr>
+          <w:rFonts w:ascii="Times New Roman" w:hAnsi="Times New Roman" w:cs="Times New Roman"/>
+          <w:sz w:val="28"/>
+        </w:rPr>
+      </w:pPr>
+    </w:p>
+    <w:p>
+      <w:pPr>
+        <w:spacing w:after="0"/>
+        <w:jc w:val="both"/>
+        <w:rPr>
+          <w:rFonts w:ascii="Times New Roman" w:hAnsi="Times New Roman" w:cs="Times New Roman"/>
+          <w:sz w:val="28"/>
+        </w:rPr>
+      </w:pPr>
+    </w:p>
+    <w:p>
+      <w:pPr>
+        <w:spacing w:after="0"/>
+        <w:jc w:val="both"/>
+        <w:rPr>
+          <w:rFonts w:ascii="Times New Roman" w:hAnsi="Times New Roman" w:cs="Times New Roman"/>
+          <w:sz w:val="28"/>
+        </w:rPr>
+      </w:pPr>
+    </w:p>
+    <w:p>
+      <w:pPr>
+        <w:spacing w:after="0"/>
+        <w:jc w:val="both"/>
+        <w:rPr>
+          <w:rFonts w:ascii="Times New Roman" w:hAnsi="Times New Roman" w:cs="Times New Roman"/>
+          <w:sz w:val="28"/>
+        </w:rPr>
+      </w:pPr>
+    </w:p>
+    <w:p>
+      <w:pPr>
+        <w:spacing w:after="0"/>
+        <w:jc w:val="both"/>
+        <w:rPr>
+          <w:rFonts w:ascii="Times New Roman" w:hAnsi="Times New Roman" w:cs="Times New Roman"/>
+          <w:sz w:val="28"/>
+        </w:rPr>
+      </w:pPr>
+    </w:p>
+    <w:p>
+      <w:pPr>
+        <w:spacing w:after="0"/>
+        <w:jc w:val="both"/>
+        <w:rPr>
+          <w:rFonts w:ascii="Times New Roman" w:hAnsi="Times New Roman" w:cs="Times New Roman"/>
+          <w:sz w:val="28"/>
+        </w:rPr>
+      </w:pPr>
+    </w:p>
+    <w:p>
+      <w:pPr>
+        <w:spacing w:after="0"/>
+        <w:jc w:val="both"/>
+        <w:rPr>
+          <w:rFonts w:ascii="Times New Roman" w:hAnsi="Times New Roman" w:cs="Times New Roman"/>
+          <w:sz w:val="28"/>
+        </w:rPr>
+      </w:pPr>
+    </w:p>
+    <w:p>
+      <w:pPr>
+        <w:spacing w:after="0"/>
+        <w:jc w:val="both"/>
+        <w:rPr>
+          <w:rFonts w:ascii="Times New Roman" w:hAnsi="Times New Roman" w:cs="Times New Roman"/>
+          <w:sz w:val="28"/>
+        </w:rPr>
+      </w:pPr>
+    </w:p>
+    <w:p>
+      <w:pPr>
+        <w:spacing w:after="0"/>
+        <w:jc w:val="both"/>
+        <w:rPr>
+          <w:rFonts w:ascii="Times New Roman" w:hAnsi="Times New Roman" w:cs="Times New Roman"/>
+          <w:sz w:val="28"/>
+        </w:rPr>
+      </w:pPr>
+    </w:p>
+    <w:p>
+      <w:pPr>
+        <w:spacing w:after="0"/>
+        <w:jc w:val="both"/>
+        <w:rPr>
+          <w:rFonts w:ascii="Times New Roman" w:hAnsi="Times New Roman" w:cs="Times New Roman"/>
+          <w:sz w:val="28"/>
+        </w:rPr>
+      </w:pPr>
+    </w:p>
+    <w:p>
+      <w:pPr>
+        <w:spacing w:after="0"/>
+        <w:jc w:val="both"/>
+        <w:rPr>
+          <w:rFonts w:ascii="Times New Roman" w:hAnsi="Times New Roman" w:cs="Times New Roman"/>
+          <w:sz w:val="28"/>
+        </w:rPr>
+      </w:pPr>
+    </w:p>
+    <w:p>
+      <w:pPr>
+        <w:spacing w:after="0"/>
+        <w:jc w:val="both"/>
+        <w:rPr>
+          <w:rFonts w:ascii="Times New Roman" w:hAnsi="Times New Roman" w:cs="Times New Roman"/>
+          <w:sz w:val="28"/>
+        </w:rPr>
+      </w:pPr>
+    </w:p>
+    <w:p>
+      <w:pPr>
+        <w:spacing w:after="0"/>
+        <w:jc w:val="both"/>
+        <w:rPr>
+          <w:rFonts w:ascii="Times New Roman" w:hAnsi="Times New Roman" w:cs="Times New Roman"/>
+          <w:sz w:val="28"/>
+        </w:rPr>
+      </w:pPr>
+    </w:p>
+    <w:p>
+      <w:pPr>
+        <w:spacing w:after="0"/>
+        <w:jc w:val="both"/>
+        <w:rPr>
+          <w:rFonts w:ascii="Times New Roman" w:hAnsi="Times New Roman" w:cs="Times New Roman"/>
+          <w:sz w:val="28"/>
+        </w:rPr>
+      </w:pPr>
+    </w:p>
+    <w:p>
+      <w:pPr>
+        <w:spacing w:after="0"/>
+        <w:jc w:val="both"/>
+        <w:rPr>
+          <w:rFonts w:ascii="Times New Roman" w:hAnsi="Times New Roman" w:cs="Times New Roman"/>
+          <w:sz w:val="28"/>
+        </w:rPr>
+      </w:pPr>
+    </w:p>
+    <w:p>
+      <w:pPr>
+        <w:spacing w:after="0"/>
+        <w:jc w:val="both"/>
+        <w:rPr>
+          <w:rFonts w:ascii="Times New Roman" w:hAnsi="Times New Roman" w:cs="Times New Roman"/>
+          <w:sz w:val="28"/>
+        </w:rPr>
+      </w:pPr>
+    </w:p>
+    <w:p>
+      <w:pPr>
+        <w:spacing w:after="0"/>
+        <w:jc w:val="both"/>
+        <w:rPr>
+          <w:rFonts w:ascii="Times New Roman" w:hAnsi="Times New Roman" w:cs="Times New Roman"/>
+          <w:sz w:val="28"/>
+        </w:rPr>
+      </w:pPr>
+    </w:p>
+    <w:p>
+      <w:pPr>
+        <w:spacing w:after="0"/>
+        <w:jc w:val="both"/>
+        <w:rPr>
+          <w:rFonts w:ascii="Times New Roman" w:hAnsi="Times New Roman" w:cs="Times New Roman"/>
+          <w:sz w:val="28"/>
+        </w:rPr>
+      </w:pPr>
+    </w:p>
+    <w:p>
+      <w:pPr>
+        <w:spacing w:after="0"/>
+        <w:jc w:val="both"/>
+        <w:rPr>
+          <w:rFonts w:ascii="Times New Roman" w:hAnsi="Times New Roman" w:cs="Times New Roman"/>
+          <w:sz w:val="28"/>
+        </w:rPr>
+      </w:pPr>
+    </w:p>
+    <w:p>
+      <w:pPr>
+        <w:spacing w:after="0"/>
+        <w:jc w:val="both"/>
+        <w:rPr>
+          <w:rFonts w:ascii="Times New Roman" w:hAnsi="Times New Roman" w:cs="Times New Roman"/>
+          <w:sz w:val="28"/>
+        </w:rPr>
+      </w:pPr>
+    </w:p>
+    <w:p>
+      <w:pPr>
+        <w:spacing w:after="0"/>
+        <w:jc w:val="both"/>
+        <w:rPr>
+          <w:rFonts w:ascii="Times New Roman" w:hAnsi="Times New Roman" w:cs="Times New Roman"/>
+          <w:sz w:val="28"/>
+        </w:rPr>
+      </w:pPr>
+    </w:p>
+    <w:p>
+      <w:pPr>
+        <w:spacing w:after="0"/>
+        <w:jc w:val="both"/>
+        <w:rPr>
+          <w:rFonts w:ascii="Times New Roman" w:hAnsi="Times New Roman" w:cs="Times New Roman"/>
+          <w:sz w:val="28"/>
+        </w:rPr>
+      </w:pPr>
+    </w:p>
+    <w:p>
+      <w:pPr>
+        <w:spacing w:after="0"/>
+        <w:jc w:val="both"/>
+        <w:rPr>
+          <w:rFonts w:ascii="Times New Roman" w:hAnsi="Times New Roman" w:cs="Times New Roman"/>
+          <w:sz w:val="28"/>
+        </w:rPr>
+      </w:pPr>
+    </w:p>
+    <w:p>
+      <w:pPr>
+        <w:spacing w:after="0"/>
+        <w:jc w:val="both"/>
+        <w:rPr>
+          <w:rFonts w:ascii="Times New Roman" w:hAnsi="Times New Roman" w:cs="Times New Roman"/>
+          <w:sz w:val="28"/>
+        </w:rPr>
+      </w:pPr>
+    </w:p>
+    <w:p>
+      <w:pPr>
+        <w:spacing w:after="0"/>
+        <w:jc w:val="both"/>
+        <w:rPr>
+          <w:rFonts w:ascii="Times New Roman" w:hAnsi="Times New Roman" w:cs="Times New Roman"/>
+          <w:sz w:val="28"/>
+        </w:rPr>
+      </w:pPr>
+    </w:p>
+    <w:p>
+      <w:pPr>
+        <w:spacing w:after="0"/>
+        <w:jc w:val="both"/>
+        <w:rPr>
+          <w:rFonts w:ascii="Times New Roman" w:hAnsi="Times New Roman" w:cs="Times New Roman"/>
+          <w:sz w:val="28"/>
+        </w:rPr>
+      </w:pPr>
+    </w:p>
+    <w:p>
+      <w:pPr>
+        <w:spacing w:after="0"/>
+        <w:jc w:val="both"/>
+        <w:rPr>
+          <w:rFonts w:ascii="Times New Roman" w:hAnsi="Times New Roman" w:cs="Times New Roman"/>
+          <w:sz w:val="28"/>
+        </w:rPr>
+      </w:pPr>
+    </w:p>
+    <w:p>
+      <w:pPr>
+        <w:spacing w:after="0"/>
+        <w:jc w:val="both"/>
+        <w:rPr>
+          <w:rFonts w:ascii="Times New Roman" w:hAnsi="Times New Roman" w:cs="Times New Roman"/>
+          <w:sz w:val="28"/>
+        </w:rPr>
+      </w:pPr>
+    </w:p>
+    <w:p>
+      <w:pPr>
+        <w:spacing w:after="0"/>
+        <w:jc w:val="both"/>
+        <w:rPr>
+          <w:rFonts w:ascii="Times New Roman" w:hAnsi="Times New Roman" w:cs="Times New Roman"/>
+          <w:sz w:val="28"/>
+        </w:rPr>
+      </w:pPr>
+    </w:p>
+    <w:p>
+      <w:pPr>
+        <w:spacing w:after="0"/>
+        <w:jc w:val="both"/>
+        <w:rPr>
+          <w:rFonts w:ascii="Times New Roman" w:hAnsi="Times New Roman" w:cs="Times New Roman"/>
+          <w:sz w:val="28"/>
+        </w:rPr>
+      </w:pPr>
+    </w:p>
+    <w:p>
+      <w:pPr>
+        <w:spacing w:after="0"/>
+        <w:jc w:val="both"/>
+        <w:rPr>
+          <w:rFonts w:ascii="Times New Roman" w:hAnsi="Times New Roman" w:cs="Times New Roman"/>
+          <w:sz w:val="28"/>
+        </w:rPr>
+      </w:pPr>
+    </w:p>
+    <w:p>
+      <w:pPr>
+        <w:spacing w:after="0"/>
+        <w:jc w:val="both"/>
+        <w:rPr>
+          <w:rFonts w:ascii="Times New Roman" w:hAnsi="Times New Roman" w:cs="Times New Roman"/>
+          <w:sz w:val="28"/>
+        </w:rPr>
+      </w:pPr>
+    </w:p>
+    <w:p>
+      <w:pPr>
+        <w:spacing w:after="0"/>
+        <w:jc w:val="both"/>
+        <w:rPr>
+          <w:rFonts w:ascii="Times New Roman" w:hAnsi="Times New Roman" w:cs="Times New Roman"/>
+          <w:sz w:val="28"/>
+        </w:rPr>
+      </w:pPr>
+    </w:p>
+    <w:p>
+      <w:pPr>
+        <w:spacing w:after="0"/>
+        <w:jc w:val="both"/>
+        <w:rPr>
+          <w:rFonts w:ascii="Times New Roman" w:hAnsi="Times New Roman" w:cs="Times New Roman"/>
+          <w:sz w:val="28"/>
+        </w:rPr>
+      </w:pPr>
+    </w:p>
+    <w:p>
+      <w:pPr>
+        <w:spacing w:after="0"/>
+        <w:jc w:val="both"/>
+        <w:rPr>
+          <w:rFonts w:ascii="Times New Roman" w:hAnsi="Times New Roman" w:cs="Times New Roman"/>
+          <w:sz w:val="28"/>
+        </w:rPr>
+      </w:pPr>
+    </w:p>
+    <w:p>
+      <w:pPr>
+        <w:spacing w:after="0"/>
+        <w:jc w:val="both"/>
+        <w:rPr>
+          <w:rFonts w:ascii="Times New Roman" w:hAnsi="Times New Roman" w:cs="Times New Roman"/>
+          <w:sz w:val="28"/>
+        </w:rPr>
+      </w:pPr>
+    </w:p>
+    <w:p>
+      <w:pPr>
+        <w:spacing w:after="0"/>
+        <w:jc w:val="both"/>
+        <w:rPr>
+          <w:rFonts w:ascii="Times New Roman" w:hAnsi="Times New Roman" w:cs="Times New Roman"/>
+          <w:sz w:val="28"/>
+        </w:rPr>
+      </w:pPr>
+    </w:p>
+    <w:p>
+      <w:pPr>
+        <w:spacing w:after="0"/>
+        <w:jc w:val="both"/>
+        <w:rPr>
+          <w:rFonts w:ascii="Times New Roman" w:hAnsi="Times New Roman" w:cs="Times New Roman"/>
+          <w:sz w:val="28"/>
+        </w:rPr>
+      </w:pPr>
+    </w:p>
+    <w:p>
+      <w:pPr>
+        <w:spacing w:after="0"/>
+        <w:jc w:val="both"/>
+        <w:rPr>
+          <w:rFonts w:ascii="Times New Roman" w:hAnsi="Times New Roman" w:cs="Times New Roman"/>
+          <w:sz w:val="28"/>
+        </w:rPr>
+      </w:pPr>
+    </w:p>
+    <w:p>
+      <w:pPr>
+        <w:spacing w:after="0"/>
+        <w:jc w:val="both"/>
+        <w:rPr>
+          <w:rFonts w:ascii="Times New Roman" w:hAnsi="Times New Roman" w:cs="Times New Roman"/>
+          <w:sz w:val="28"/>
+        </w:rPr>
+      </w:pPr>
+    </w:p>
+    <w:p>
+      <w:pPr>
+        <w:spacing w:after="0"/>
+        <w:jc w:val="both"/>
+        <w:rPr>
+          <w:rFonts w:ascii="Times New Roman" w:hAnsi="Times New Roman" w:cs="Times New Roman"/>
+          <w:sz w:val="28"/>
+        </w:rPr>
+      </w:pPr>
+    </w:p>
+    <w:p>
+      <w:pPr>
+        <w:spacing w:after="0"/>
+        <w:jc w:val="both"/>
+        <w:rPr>
+          <w:rFonts w:ascii="Times New Roman" w:hAnsi="Times New Roman" w:cs="Times New Roman"/>
+          <w:sz w:val="28"/>
+        </w:rPr>
+      </w:pPr>
+    </w:p>
+    <w:p>
+      <w:pPr>
+        <w:spacing w:after="0"/>
+        <w:jc w:val="both"/>
+        <w:rPr>
+          <w:rFonts w:ascii="Times New Roman" w:hAnsi="Times New Roman" w:cs="Times New Roman"/>
+          <w:sz w:val="28"/>
+        </w:rPr>
+      </w:pPr>
+    </w:p>
+    <w:p>
+      <w:pPr>
+        <w:spacing w:after="0"/>
+        <w:jc w:val="both"/>
+        <w:rPr>
+          <w:rFonts w:ascii="Times New Roman" w:hAnsi="Times New Roman" w:cs="Times New Roman"/>
+          <w:sz w:val="28"/>
+        </w:rPr>
+      </w:pPr>
+    </w:p>
+    <w:p>
+      <w:pPr>
+        <w:spacing w:after="0"/>
+        <w:jc w:val="both"/>
+        <w:rPr>
+          <w:rFonts w:ascii="Times New Roman" w:hAnsi="Times New Roman" w:cs="Times New Roman"/>
+          <w:sz w:val="28"/>
+        </w:rPr>
+      </w:pPr>
+    </w:p>
+    <w:p>
+      <w:pPr>
+        <w:spacing w:after="0"/>
+        <w:jc w:val="both"/>
+        <w:rPr>
+          <w:rFonts w:ascii="Times New Roman" w:hAnsi="Times New Roman" w:cs="Times New Roman"/>
+          <w:sz w:val="28"/>
+        </w:rPr>
+      </w:pPr>
+    </w:p>
+    <w:p>
+      <w:pPr>
+        <w:spacing w:after="0"/>
+        <w:jc w:val="both"/>
+        <w:rPr>
+          <w:rFonts w:ascii="Times New Roman" w:hAnsi="Times New Roman" w:cs="Times New Roman"/>
+          <w:sz w:val="28"/>
+        </w:rPr>
+      </w:pPr>
+    </w:p>
+    <w:p>
+      <w:pPr>
+        <w:spacing w:after="0"/>
+        <w:jc w:val="both"/>
+        <w:rPr>
+          <w:rFonts w:ascii="Times New Roman" w:hAnsi="Times New Roman" w:cs="Times New Roman"/>
+          <w:sz w:val="28"/>
+        </w:rPr>
+      </w:pPr>
+    </w:p>
+    <w:p>
+      <w:pPr>
+        <w:spacing w:after="0"/>
+        <w:jc w:val="both"/>
+        <w:rPr>
+          <w:rFonts w:ascii="Times New Roman" w:hAnsi="Times New Roman" w:cs="Times New Roman"/>
+          <w:sz w:val="28"/>
+        </w:rPr>
+      </w:pPr>
+    </w:p>
+    <w:p>
+      <w:pPr>
+        <w:spacing w:after="0"/>
+        <w:jc w:val="both"/>
+        <w:rPr>
+          <w:rFonts w:ascii="Times New Roman" w:hAnsi="Times New Roman" w:cs="Times New Roman"/>
+          <w:sz w:val="28"/>
+        </w:rPr>
+      </w:pPr>
+    </w:p>
+    <w:p>
+      <w:pPr>
+        <w:spacing w:after="0"/>
+        <w:jc w:val="both"/>
+        <w:rPr>
+          <w:rFonts w:ascii="Times New Roman" w:hAnsi="Times New Roman" w:cs="Times New Roman"/>
+          <w:sz w:val="28"/>
+        </w:rPr>
+      </w:pPr>
+    </w:p>
+    <w:p>
+      <w:pPr>
+        <w:spacing w:after="0"/>
+        <w:jc w:val="both"/>
+        <w:rPr>
+          <w:rFonts w:ascii="Times New Roman" w:hAnsi="Times New Roman" w:cs="Times New Roman"/>
+          <w:sz w:val="28"/>
+        </w:rPr>
+      </w:pPr>
+    </w:p>
+    <w:p>
+      <w:pPr>
+        <w:spacing w:after="0"/>
+        <w:jc w:val="both"/>
+        <w:rPr>
+          <w:rFonts w:ascii="Times New Roman" w:hAnsi="Times New Roman" w:cs="Times New Roman"/>
+          <w:sz w:val="28"/>
+        </w:rPr>
+      </w:pPr>
+    </w:p>
+    <w:p>
+      <w:pPr>
+        <w:spacing w:after="0"/>
+        <w:jc w:val="both"/>
+        <w:rPr>
+          <w:rFonts w:ascii="Times New Roman" w:hAnsi="Times New Roman" w:cs="Times New Roman"/>
+          <w:sz w:val="28"/>
+        </w:rPr>
+      </w:pPr>
+    </w:p>
+    <w:p>
+      <w:pPr>
+        <w:spacing w:after="0"/>
+        <w:jc w:val="both"/>
+        <w:rPr>
+          <w:rFonts w:ascii="Times New Roman" w:hAnsi="Times New Roman" w:cs="Times New Roman"/>
+          <w:sz w:val="28"/>
+        </w:rPr>
+      </w:pPr>
+    </w:p>
+    <w:p>
+      <w:pPr>
+        <w:spacing w:after="0"/>
+        <w:jc w:val="both"/>
+        <w:rPr>
+          <w:rFonts w:ascii="Times New Roman" w:hAnsi="Times New Roman" w:cs="Times New Roman"/>
+          <w:sz w:val="28"/>
+        </w:rPr>
+      </w:pPr>
+    </w:p>
+    <w:p>
+      <w:pPr>
+        <w:spacing w:after="0"/>
+        <w:jc w:val="both"/>
+        <w:rPr>
+          <w:rFonts w:ascii="Times New Roman" w:hAnsi="Times New Roman" w:cs="Times New Roman"/>
+          <w:sz w:val="28"/>
+        </w:rPr>
+      </w:pPr>
+    </w:p>
+    <w:p>
+      <w:pPr>
+        <w:spacing w:after="0"/>
+        <w:jc w:val="both"/>
+        <w:rPr>
+          <w:rFonts w:ascii="Times New Roman" w:hAnsi="Times New Roman" w:cs="Times New Roman"/>
+          <w:sz w:val="28"/>
+        </w:rPr>
+      </w:pPr>
+    </w:p>
+    <w:p>
+      <w:pPr>
+        <w:spacing w:after="0"/>
+        <w:jc w:val="both"/>
+        <w:rPr>
+          <w:rFonts w:ascii="Times New Roman" w:hAnsi="Times New Roman" w:cs="Times New Roman"/>
+          <w:sz w:val="28"/>
+        </w:rPr>
+      </w:pPr>
+    </w:p>
+    <w:p>
+      <w:pPr>
+        <w:spacing w:after="0"/>
+        <w:jc w:val="both"/>
+        <w:rPr>
+          <w:rFonts w:ascii="Times New Roman" w:hAnsi="Times New Roman" w:cs="Times New Roman"/>
+          <w:sz w:val="28"/>
+        </w:rPr>
+      </w:pPr>
+    </w:p>
+    <w:p>
+      <w:pPr>
+        <w:spacing w:after="0"/>
+        <w:jc w:val="both"/>
+        <w:rPr>
+          <w:rFonts w:ascii="Times New Roman" w:hAnsi="Times New Roman" w:cs="Times New Roman"/>
+          <w:sz w:val="28"/>
+        </w:rPr>
+      </w:pPr>
+    </w:p>
+    <w:p>
+      <w:pPr>
+        <w:spacing w:after="0"/>
+        <w:jc w:val="both"/>
+        <w:rPr>
+          <w:rFonts w:ascii="Times New Roman" w:hAnsi="Times New Roman" w:cs="Times New Roman"/>
+          <w:sz w:val="28"/>
+        </w:rPr>
+      </w:pPr>
+    </w:p>
+    <w:p>
+      <w:pPr>
+        <w:spacing w:after="0"/>
+        <w:jc w:val="both"/>
+        <w:rPr>
+          <w:rFonts w:ascii="Times New Roman" w:hAnsi="Times New Roman" w:cs="Times New Roman"/>
+          <w:sz w:val="28"/>
+        </w:rPr>
+      </w:pPr>
+    </w:p>
+    <w:p>
+      <w:pPr>
+        <w:spacing w:after="0"/>
+        <w:jc w:val="both"/>
+        <w:rPr>
+          <w:rFonts w:ascii="Times New Roman" w:hAnsi="Times New Roman" w:cs="Times New Roman"/>
+          <w:sz w:val="28"/>
+        </w:rPr>
+      </w:pPr>
+    </w:p>
+    <w:p>
+      <w:pPr>
+        <w:spacing w:after="0"/>
+        <w:jc w:val="both"/>
+        <w:rPr>
+          <w:rFonts w:ascii="Times New Roman" w:hAnsi="Times New Roman" w:cs="Times New Roman"/>
+          <w:sz w:val="28"/>
+        </w:rPr>
+      </w:pPr>
+    </w:p>
+    <w:p>
+      <w:pPr>
+        <w:spacing w:after="0"/>
+        <w:jc w:val="both"/>
+        <w:rPr>
+          <w:rFonts w:ascii="Times New Roman" w:hAnsi="Times New Roman" w:cs="Times New Roman"/>
+          <w:sz w:val="28"/>
+        </w:rPr>
+      </w:pPr>
+    </w:p>
+    <w:p>
+      <w:pPr>
+        <w:spacing w:after="0"/>
+        <w:jc w:val="both"/>
+        <w:rPr>
+          <w:rFonts w:ascii="Times New Roman" w:hAnsi="Times New Roman" w:cs="Times New Roman"/>
+          <w:sz w:val="28"/>
+        </w:rPr>
+      </w:pPr>
+    </w:p>
+    <w:p>
+      <w:pPr>
+        <w:spacing w:after="0"/>
+        <w:jc w:val="both"/>
+        <w:rPr>
+          <w:rFonts w:ascii="Times New Roman" w:hAnsi="Times New Roman" w:cs="Times New Roman"/>
+          <w:sz w:val="28"/>
+        </w:rPr>
+      </w:pPr>
+    </w:p>
+    <w:p>
+      <w:pPr>
+        <w:spacing w:after="0"/>
+        <w:jc w:val="both"/>
+        <w:rPr>
+          <w:rFonts w:ascii="Times New Roman" w:hAnsi="Times New Roman" w:cs="Times New Roman"/>
+          <w:sz w:val="28"/>
+        </w:rPr>
+      </w:pPr>
+    </w:p>
+    <w:p>
+      <w:pPr>
+        <w:spacing w:after="0"/>
+        <w:jc w:val="both"/>
+        <w:rPr>
+          <w:rFonts w:ascii="Times New Roman" w:hAnsi="Times New Roman" w:cs="Times New Roman"/>
+          <w:sz w:val="28"/>
+        </w:rPr>
+      </w:pPr>
+    </w:p>
+    <w:p>
+      <w:pPr>
+        <w:spacing w:after="0"/>
+        <w:jc w:val="both"/>
+        <w:rPr>
+          <w:rFonts w:ascii="Times New Roman" w:hAnsi="Times New Roman" w:cs="Times New Roman"/>
+          <w:sz w:val="28"/>
+        </w:rPr>
+      </w:pPr>
+    </w:p>
+    <w:p>
+      <w:pPr>
+        <w:spacing w:after="0"/>
+        <w:jc w:val="both"/>
+        <w:rPr>
+          <w:rFonts w:ascii="Times New Roman" w:hAnsi="Times New Roman" w:cs="Times New Roman"/>
+          <w:sz w:val="28"/>
+        </w:rPr>
+      </w:pPr>
+    </w:p>
+    <w:p>
+      <w:pPr>
+        <w:spacing w:after="0"/>
+        <w:jc w:val="both"/>
+        <w:rPr>
+          <w:rFonts w:ascii="Times New Roman" w:hAnsi="Times New Roman" w:cs="Times New Roman"/>
+          <w:sz w:val="28"/>
+        </w:rPr>
+      </w:pPr>
+    </w:p>
+    <w:p>
+      <w:pPr>
+        <w:spacing w:after="0"/>
+        <w:jc w:val="both"/>
+        <w:rPr>
+          <w:rFonts w:ascii="Times New Roman" w:hAnsi="Times New Roman" w:cs="Times New Roman"/>
+          <w:sz w:val="28"/>
+        </w:rPr>
+      </w:pPr>
+    </w:p>
+    <w:p>
+      <w:pPr>
+        <w:spacing w:after="0"/>
+        <w:jc w:val="both"/>
+        <w:rPr>
+          <w:rFonts w:ascii="Times New Roman" w:hAnsi="Times New Roman" w:cs="Times New Roman"/>
+          <w:sz w:val="28"/>
+        </w:rPr>
+      </w:pPr>
+    </w:p>
+    <w:p>
+      <w:pPr>
+        <w:spacing w:after="0"/>
+        <w:jc w:val="both"/>
+        <w:rPr>
+          <w:rFonts w:ascii="Times New Roman" w:hAnsi="Times New Roman" w:cs="Times New Roman"/>
+          <w:sz w:val="28"/>
+        </w:rPr>
+      </w:pPr>
+    </w:p>
+    <w:p>
+      <w:pPr>
+        <w:spacing w:after="0"/>
+        <w:jc w:val="both"/>
+        <w:rPr>
+          <w:rFonts w:ascii="Times New Roman" w:hAnsi="Times New Roman" w:cs="Times New Roman"/>
+          <w:sz w:val="28"/>
+        </w:rPr>
+      </w:pPr>
+    </w:p>
+    <w:p>
+      <w:pPr>
+        <w:spacing w:after="0"/>
+        <w:jc w:val="both"/>
+        <w:rPr>
+          <w:rFonts w:ascii="Times New Roman" w:hAnsi="Times New Roman" w:cs="Times New Roman"/>
+          <w:sz w:val="28"/>
+        </w:rPr>
+      </w:pPr>
+    </w:p>
+    <w:p>
+      <w:pPr>
+        <w:spacing w:after="0"/>
+        <w:jc w:val="both"/>
+        <w:rPr>
+          <w:rFonts w:ascii="Times New Roman" w:hAnsi="Times New Roman" w:cs="Times New Roman"/>
+          <w:sz w:val="28"/>
+        </w:rPr>
+      </w:pPr>
+    </w:p>
+    <w:p>
+      <w:pPr>
+        <w:spacing w:after="0"/>
+        <w:jc w:val="both"/>
+        <w:rPr>
+          <w:rFonts w:ascii="Times New Roman" w:hAnsi="Times New Roman" w:cs="Times New Roman"/>
+          <w:sz w:val="28"/>
+        </w:rPr>
+      </w:pPr>
+    </w:p>
+    <w:p>
+      <w:pPr>
+        <w:spacing w:after="0"/>
+        <w:jc w:val="both"/>
+        <w:rPr>
+          <w:rFonts w:ascii="Times New Roman" w:hAnsi="Times New Roman" w:cs="Times New Roman"/>
+          <w:sz w:val="28"/>
+        </w:rPr>
+      </w:pPr>
+    </w:p>
+    <w:p>
+      <w:pPr>
+        <w:spacing w:after="0"/>
+        <w:jc w:val="both"/>
+        <w:rPr>
+          <w:rFonts w:ascii="Times New Roman" w:hAnsi="Times New Roman" w:cs="Times New Roman"/>
+          <w:sz w:val="28"/>
+        </w:rPr>
+      </w:pPr>
+    </w:p>
+    <w:p>
+      <w:pPr>
+        <w:spacing w:after="0"/>
+        <w:jc w:val="both"/>
+        <w:rPr>
+          <w:rFonts w:ascii="Times New Roman" w:hAnsi="Times New Roman" w:cs="Times New Roman"/>
+          <w:sz w:val="28"/>
+        </w:rPr>
+      </w:pPr>
+    </w:p>
+    <w:p>
+      <w:pPr>
+        <w:spacing w:after="0"/>
+        <w:jc w:val="both"/>
+        <w:rPr>
+          <w:rFonts w:ascii="Times New Roman" w:hAnsi="Times New Roman" w:cs="Times New Roman"/>
+          <w:sz w:val="28"/>
+        </w:rPr>
+      </w:pPr>
+    </w:p>
+    <w:p>
+      <w:pPr>
+        <w:spacing w:after="0"/>
+        <w:jc w:val="both"/>
+        <w:rPr>
+          <w:rFonts w:ascii="Times New Roman" w:hAnsi="Times New Roman" w:cs="Times New Roman"/>
+          <w:sz w:val="28"/>
+        </w:rPr>
+      </w:pPr>
+    </w:p>
+    <w:p>
+      <w:pPr>
+        <w:spacing w:after="0"/>
+        <w:jc w:val="both"/>
+        <w:rPr>
+          <w:rFonts w:ascii="Times New Roman" w:hAnsi="Times New Roman" w:cs="Times New Roman"/>
+          <w:sz w:val="28"/>
+        </w:rPr>
+      </w:pPr>
+    </w:p>
+    <w:p>
+      <w:pPr>
+        <w:spacing w:after="0"/>
+        <w:jc w:val="both"/>
+        <w:rPr>
+          <w:rFonts w:ascii="Times New Roman" w:hAnsi="Times New Roman" w:cs="Times New Roman"/>
+          <w:sz w:val="28"/>
+        </w:rPr>
+      </w:pPr>
+    </w:p>
+    <w:p>
+      <w:pPr>
+        <w:spacing w:after="0"/>
+        <w:jc w:val="both"/>
+        <w:rPr>
+          <w:rFonts w:ascii="Times New Roman" w:hAnsi="Times New Roman" w:cs="Times New Roman"/>
+          <w:sz w:val="28"/>
+        </w:rPr>
+      </w:pPr>
+    </w:p>
+    <w:p>
+      <w:pPr>
+        <w:spacing w:after="0"/>
+        <w:jc w:val="both"/>
+        <w:rPr>
+          <w:rFonts w:ascii="Times New Roman" w:hAnsi="Times New Roman" w:cs="Times New Roman"/>
+          <w:sz w:val="28"/>
+        </w:rPr>
+      </w:pPr>
+    </w:p>
+    <w:p>
+      <w:pPr>
+        <w:spacing w:after="0"/>
+        <w:jc w:val="both"/>
+        <w:rPr>
+          <w:rFonts w:ascii="Times New Roman" w:hAnsi="Times New Roman" w:cs="Times New Roman"/>
+          <w:sz w:val="28"/>
+        </w:rPr>
+      </w:pPr>
+    </w:p>
+    <w:p>
+      <w:pPr>
+        <w:spacing w:after="0"/>
+        <w:jc w:val="both"/>
+        <w:rPr>
+          <w:rFonts w:ascii="Times New Roman" w:hAnsi="Times New Roman" w:cs="Times New Roman"/>
+          <w:sz w:val="28"/>
+        </w:rPr>
+      </w:pPr>
+    </w:p>
+    <w:p>
+      <w:pPr>
+        <w:spacing w:after="0"/>
+        <w:jc w:val="both"/>
+        <w:rPr>
+          <w:rFonts w:ascii="Times New Roman" w:hAnsi="Times New Roman" w:cs="Times New Roman"/>
+          <w:sz w:val="28"/>
+        </w:rPr>
+      </w:pPr>
+    </w:p>
+    <w:p>
+      <w:pPr>
+        <w:spacing w:after="0"/>
+        <w:jc w:val="both"/>
+        <w:rPr>
+          <w:rFonts w:ascii="Times New Roman" w:hAnsi="Times New Roman" w:cs="Times New Roman"/>
+          <w:sz w:val="28"/>
+        </w:rPr>
+      </w:pPr>
+    </w:p>
+    <w:p>
+      <w:pPr>
+        <w:spacing w:after="0"/>
+        <w:jc w:val="both"/>
+        <w:rPr>
+          <w:rFonts w:ascii="Times New Roman" w:hAnsi="Times New Roman" w:cs="Times New Roman"/>
+          <w:sz w:val="28"/>
+        </w:rPr>
+      </w:pPr>
+    </w:p>
+    <w:p>
+      <w:pPr>
+        <w:spacing w:after="0"/>
+        <w:jc w:val="both"/>
+        <w:rPr>
+          <w:rFonts w:ascii="Times New Roman" w:hAnsi="Times New Roman" w:cs="Times New Roman"/>
+          <w:sz w:val="28"/>
+        </w:rPr>
+      </w:pPr>
+    </w:p>
+    <w:p>
+      <w:pPr>
+        <w:spacing w:after="0"/>
+        <w:jc w:val="both"/>
+        <w:rPr>
+          <w:rFonts w:ascii="Times New Roman" w:hAnsi="Times New Roman" w:cs="Times New Roman"/>
+          <w:sz w:val="28"/>
+        </w:rPr>
+      </w:pPr>
+    </w:p>
+    <w:p>
+      <w:pPr>
+        <w:spacing w:after="0"/>
+        <w:jc w:val="both"/>
+        <w:rPr>
+          <w:rFonts w:ascii="Times New Roman" w:hAnsi="Times New Roman" w:cs="Times New Roman"/>
+          <w:sz w:val="28"/>
+        </w:rPr>
+      </w:pPr>
+    </w:p>
+    <w:p>
+      <w:pPr>
+        <w:spacing w:after="0"/>
+        <w:jc w:val="both"/>
+        <w:rPr>
+          <w:rFonts w:ascii="Times New Roman" w:hAnsi="Times New Roman" w:cs="Times New Roman"/>
+          <w:sz w:val="28"/>
+        </w:rPr>
+      </w:pPr>
+    </w:p>
+    <w:p>
+      <w:pPr>
+        <w:spacing w:after="0"/>
+        <w:jc w:val="both"/>
+        <w:rPr>
+          <w:rFonts w:ascii="Times New Roman" w:hAnsi="Times New Roman" w:cs="Times New Roman"/>
+          <w:sz w:val="28"/>
+        </w:rPr>
+      </w:pPr>
+    </w:p>
+    <w:p>
+      <w:pPr>
+        <w:spacing w:after="0"/>
+        <w:jc w:val="both"/>
+        <w:rPr>
+          <w:rFonts w:ascii="Times New Roman" w:hAnsi="Times New Roman" w:cs="Times New Roman"/>
+          <w:sz w:val="28"/>
+        </w:rPr>
+      </w:pPr>
+    </w:p>
+    <w:p>
+      <w:pPr>
+        <w:spacing w:after="0"/>
+        <w:jc w:val="both"/>
+        <w:rPr>
+          <w:rFonts w:ascii="Times New Roman" w:hAnsi="Times New Roman" w:cs="Times New Roman"/>
+          <w:sz w:val="28"/>
+        </w:rPr>
+      </w:pPr>
+    </w:p>
+    <w:p>
+      <w:pPr>
+        <w:spacing w:after="0"/>
+        <w:jc w:val="both"/>
+        <w:rPr>
+          <w:rFonts w:ascii="Times New Roman" w:hAnsi="Times New Roman" w:cs="Times New Roman"/>
+          <w:sz w:val="28"/>
+        </w:rPr>
+      </w:pPr>
+    </w:p>
+    <w:p>
+      <w:pPr>
+        <w:spacing w:after="0"/>
+        <w:jc w:val="both"/>
+        <w:rPr>
+          <w:rFonts w:ascii="Times New Roman" w:hAnsi="Times New Roman" w:cs="Times New Roman"/>
+          <w:sz w:val="28"/>
+        </w:rPr>
+      </w:pPr>
+    </w:p>
+    <w:p>
+      <w:pPr>
+        <w:spacing w:after="0"/>
+        <w:jc w:val="both"/>
+        <w:rPr>
+          <w:rFonts w:ascii="Times New Roman" w:hAnsi="Times New Roman" w:cs="Times New Roman"/>
+          <w:sz w:val="28"/>
+        </w:rPr>
+      </w:pPr>
+    </w:p>
+    <w:p>
+      <w:pPr>
+        <w:spacing w:after="0"/>
+        <w:jc w:val="both"/>
+        <w:rPr>
+          <w:rFonts w:ascii="Times New Roman" w:hAnsi="Times New Roman" w:cs="Times New Roman"/>
+          <w:sz w:val="28"/>
+        </w:rPr>
+      </w:pPr>
+    </w:p>
+    <w:p>
+      <w:pPr>
+        <w:spacing w:after="0"/>
+        <w:jc w:val="both"/>
+        <w:rPr>
+          <w:rFonts w:ascii="Times New Roman" w:hAnsi="Times New Roman" w:cs="Times New Roman"/>
+          <w:sz w:val="28"/>
+        </w:rPr>
+      </w:pPr>
+    </w:p>
+    <w:p>
+      <w:pPr>
+        <w:spacing w:after="0"/>
+        <w:jc w:val="both"/>
+        <w:rPr>
+          <w:rFonts w:ascii="Times New Roman" w:hAnsi="Times New Roman" w:cs="Times New Roman"/>
+          <w:sz w:val="28"/>
+        </w:rPr>
+      </w:pPr>
+    </w:p>
+    <w:p>
+      <w:pPr>
+        <w:spacing w:after="0"/>
+        <w:jc w:val="both"/>
+        <w:rPr>
+          <w:rFonts w:ascii="Times New Roman" w:hAnsi="Times New Roman" w:cs="Times New Roman"/>
+          <w:sz w:val="28"/>
+        </w:rPr>
+      </w:pPr>
+    </w:p>
+    <w:p>
+      <w:pPr>
+        <w:spacing w:after="0"/>
+        <w:jc w:val="both"/>
+        <w:rPr>
+          <w:rFonts w:ascii="Times New Roman" w:hAnsi="Times New Roman" w:cs="Times New Roman"/>
+          <w:sz w:val="28"/>
+        </w:rPr>
+      </w:pPr>
+    </w:p>
+    <w:p>
+      <w:pPr>
+        <w:spacing w:after="0"/>
+        <w:jc w:val="both"/>
+        <w:rPr>
+          <w:rFonts w:ascii="Times New Roman" w:hAnsi="Times New Roman" w:cs="Times New Roman"/>
+          <w:sz w:val="28"/>
+        </w:rPr>
+      </w:pPr>
+    </w:p>
+    <w:p>
+      <w:pPr>
+        <w:spacing w:after="0"/>
+        <w:jc w:val="both"/>
+        <w:rPr>
+          <w:rFonts w:ascii="Times New Roman" w:hAnsi="Times New Roman" w:cs="Times New Roman"/>
+          <w:sz w:val="28"/>
+        </w:rPr>
+      </w:pPr>
+    </w:p>
+    <w:p>
+      <w:pPr>
+        <w:spacing w:after="0"/>
+        <w:jc w:val="both"/>
+        <w:rPr>
+          <w:rFonts w:ascii="Times New Roman" w:hAnsi="Times New Roman" w:cs="Times New Roman"/>
+          <w:sz w:val="28"/>
+        </w:rPr>
+      </w:pPr>
+    </w:p>
+    <w:p>
+      <w:pPr>
+        <w:spacing w:after="0"/>
+        <w:jc w:val="both"/>
+        <w:rPr>
+          <w:rFonts w:ascii="Times New Roman" w:hAnsi="Times New Roman" w:cs="Times New Roman"/>
+          <w:sz w:val="28"/>
+        </w:rPr>
+      </w:pPr>
+    </w:p>
+    <w:p>
+      <w:pPr>
+        <w:spacing w:after="0"/>
+        <w:jc w:val="both"/>
+        <w:rPr>
+          <w:rFonts w:ascii="Times New Roman" w:hAnsi="Times New Roman" w:cs="Times New Roman"/>
+          <w:sz w:val="28"/>
+        </w:rPr>
+      </w:pPr>
+    </w:p>
+    <w:p>
+      <w:pPr>
+        <w:spacing w:after="0"/>
+        <w:jc w:val="both"/>
+        <w:rPr>
+          <w:rFonts w:ascii="Times New Roman" w:hAnsi="Times New Roman" w:cs="Times New Roman"/>
+          <w:sz w:val="28"/>
+        </w:rPr>
+      </w:pPr>
+    </w:p>
+    <w:p>
+      <w:pPr>
+        <w:spacing w:after="0"/>
+        <w:jc w:val="both"/>
+        <w:rPr>
+          <w:rFonts w:ascii="Times New Roman" w:hAnsi="Times New Roman" w:cs="Times New Roman"/>
+          <w:sz w:val="28"/>
+        </w:rPr>
+      </w:pPr>
+    </w:p>
+    <w:p>
+      <w:pPr>
+        <w:spacing w:after="0"/>
+        <w:jc w:val="both"/>
+        <w:rPr>
+          <w:rFonts w:ascii="Times New Roman" w:hAnsi="Times New Roman" w:cs="Times New Roman"/>
+          <w:sz w:val="28"/>
+        </w:rPr>
+      </w:pPr>
+    </w:p>
+    <w:p>
+      <w:pPr>
+        <w:spacing w:after="0"/>
+        <w:jc w:val="both"/>
+        <w:rPr>
+          <w:rFonts w:ascii="Times New Roman" w:hAnsi="Times New Roman" w:cs="Times New Roman"/>
+          <w:sz w:val="28"/>
+        </w:rPr>
+      </w:pPr>
+    </w:p>
+    <w:p>
+      <w:pPr>
+        <w:spacing w:after="0"/>
+        <w:jc w:val="both"/>
+        <w:rPr>
+          <w:rFonts w:ascii="Times New Roman" w:hAnsi="Times New Roman" w:cs="Times New Roman"/>
+          <w:sz w:val="28"/>
+        </w:rPr>
+      </w:pPr>
+    </w:p>
+    <w:p>
+      <w:pPr>
+        <w:spacing w:after="0"/>
+        <w:jc w:val="both"/>
+        <w:rPr>
+          <w:rFonts w:ascii="Times New Roman" w:hAnsi="Times New Roman" w:cs="Times New Roman"/>
+          <w:sz w:val="28"/>
+        </w:rPr>
+      </w:pPr>
+    </w:p>
+    <w:p>
+      <w:pPr>
+        <w:spacing w:after="0"/>
+        <w:jc w:val="both"/>
+        <w:rPr>
+          <w:rFonts w:ascii="Times New Roman" w:hAnsi="Times New Roman" w:cs="Times New Roman"/>
+          <w:sz w:val="28"/>
+        </w:rPr>
+      </w:pPr>
+    </w:p>
+    <w:p>
+      <w:pPr>
+        <w:spacing w:after="0"/>
+        <w:jc w:val="both"/>
+        <w:rPr>
+          <w:rFonts w:ascii="Times New Roman" w:hAnsi="Times New Roman" w:cs="Times New Roman"/>
+          <w:sz w:val="28"/>
+        </w:rPr>
+      </w:pPr>
+    </w:p>
+    <w:p>
+      <w:pPr>
+        <w:spacing w:after="0"/>
+        <w:jc w:val="both"/>
+        <w:rPr>
+          <w:rFonts w:ascii="Times New Roman" w:hAnsi="Times New Roman" w:cs="Times New Roman"/>
+          <w:sz w:val="28"/>
+        </w:rPr>
+      </w:pPr>
+    </w:p>
+    <w:p>
+      <w:pPr>
+        <w:spacing w:after="0"/>
+        <w:jc w:val="both"/>
         <w:rPr>
           <w:rFonts w:ascii="Times New Roman" w:hAnsi="Times New Roman" w:cs="Times New Roman"/>
           <w:sz w:val="28"/>
         </w:rPr>
         <w:sectPr>
           <w:pgSz w:w="10319" w:h="14571"/>
-          <w:pgMar w:top="1417" w:right="730" w:bottom="700" w:left="1246" w:header="708" w:footer="708" w:gutter="0"/>
+          <w:pgMar w:top="1417" w:right="1246" w:bottom="700" w:left="727" w:header="708" w:footer="708" w:gutter="0"/>
           <w:cols w:space="708"/>
           <w:docGrid w:linePitch="360"/>
         </w:sectPr>
@@ -1821,1055 +3041,6 @@
           <w:sz w:val="28"/>
         </w:rPr>
         <w:lastRenderedPageBreak/>
-        <w:t xml:space="preserve">     1                                            4    </w:t>
-      </w:r>
-    </w:p>
-    <w:p>
-      <w:pPr>
-        <w:spacing w:after="0"/>
-        <w:jc w:val="both"/>
-        <w:rPr>
-          <w:rFonts w:ascii="Times New Roman" w:hAnsi="Times New Roman" w:cs="Times New Roman"/>
-          <w:sz w:val="28"/>
-        </w:rPr>
-      </w:pPr>
-    </w:p>
-    <w:p>
-      <w:pPr>
-        <w:spacing w:after="0"/>
-        <w:jc w:val="both"/>
-        <w:rPr>
-          <w:rFonts w:ascii="Times New Roman" w:hAnsi="Times New Roman" w:cs="Times New Roman"/>
-          <w:b/>
-          <w:sz w:val="28"/>
-        </w:rPr>
-      </w:pPr>
-      <w:proofErr w:type="gramStart"/>
-      <w:r>
-        <w:rPr>
-          <w:rFonts w:ascii="Times New Roman" w:hAnsi="Times New Roman" w:cs="Times New Roman"/>
-          <w:b/>
-          <w:sz w:val="28"/>
-        </w:rPr>
-        <w:t>( CONTINUAÇÃO</w:t>
-      </w:r>
-      <w:proofErr w:type="gramEnd"/>
-      <w:r>
-        <w:rPr>
-          <w:rFonts w:ascii="Times New Roman" w:hAnsi="Times New Roman" w:cs="Times New Roman"/>
-          <w:b/>
-          <w:sz w:val="28"/>
-        </w:rPr>
-        <w:t xml:space="preserve"> DA FICHA N°. 3 )</w:t>
-      </w:r>
-    </w:p>
-    <w:p>
-      <w:pPr>
-        <w:spacing w:after="0"/>
-        <w:jc w:val="both"/>
-        <w:rPr>
-          <w:rFonts w:ascii="Times New Roman" w:hAnsi="Times New Roman" w:cs="Times New Roman"/>
-          <w:sz w:val="28"/>
-        </w:rPr>
-      </w:pPr>
-      <w:r>
-        <w:rPr>
-          <w:rFonts w:ascii="Times New Roman" w:hAnsi="Times New Roman" w:cs="Times New Roman"/>
-          <w:sz w:val="28"/>
-        </w:rPr>
-        <w:t>R-12/1 - Modelo Número 1Modelo Número 1Modelo Número 1Modelo Número 1Modelo Número 1Modelo Número 1Modelo Número 1Modelo Número 1Modelo Número 1Modelo Número 1Modelo Número 1Modelo Número 1Modelo Número 1Modelo Número 1Modelo Número 1Modelo Número 1Modelo Número 1Modelo Número 1Modelo Número 1Modelo Número 1Modelo Número 1Modelo Número 1Modelo Número 1Modelo Número 1Modelo Número 1Modelo Número 1Modelo Número 1</w:t>
-      </w:r>
-    </w:p>
-    <w:p>
-      <w:pPr>
-        <w:spacing w:after="0"/>
-        <w:jc w:val="both"/>
-        <w:rPr>
-          <w:rFonts w:ascii="Times New Roman" w:hAnsi="Times New Roman" w:cs="Times New Roman"/>
-          <w:sz w:val="28"/>
-        </w:rPr>
-      </w:pPr>
-      <w:r>
-        <w:rPr>
-          <w:rFonts w:ascii="Times New Roman" w:hAnsi="Times New Roman" w:cs="Times New Roman"/>
-          <w:sz w:val="28"/>
-        </w:rPr>
-        <w:pict w14:anchorId="1B5BF052">
-          <v:rect id="_x0000_i1029" style="width:0;height:1.5pt" o:hralign="center" o:hrstd="t" o:hr="t" fillcolor="#a0a0a0" stroked="f"/>
-        </w:pict>
-      </w:r>
-    </w:p>
-    <w:p>
-      <w:pPr>
-        <w:spacing w:after="0"/>
-        <w:jc w:val="both"/>
-        <w:rPr>
-          <w:rFonts w:ascii="Times New Roman" w:hAnsi="Times New Roman" w:cs="Times New Roman"/>
-          <w:sz w:val="28"/>
-        </w:rPr>
-      </w:pPr>
-    </w:p>
-    <w:p>
-      <w:pPr>
-        <w:spacing w:after="0"/>
-        <w:jc w:val="both"/>
-        <w:rPr>
-          <w:rFonts w:ascii="Times New Roman" w:hAnsi="Times New Roman" w:cs="Times New Roman"/>
-          <w:sz w:val="28"/>
-        </w:rPr>
-      </w:pPr>
-    </w:p>
-    <w:p>
-      <w:pPr>
-        <w:spacing w:after="0"/>
-        <w:jc w:val="both"/>
-        <w:rPr>
-          <w:rFonts w:ascii="Times New Roman" w:hAnsi="Times New Roman" w:cs="Times New Roman"/>
-          <w:sz w:val="28"/>
-        </w:rPr>
-      </w:pPr>
-    </w:p>
-    <w:p>
-      <w:pPr>
-        <w:spacing w:after="0"/>
-        <w:jc w:val="both"/>
-        <w:rPr>
-          <w:rFonts w:ascii="Times New Roman" w:hAnsi="Times New Roman" w:cs="Times New Roman"/>
-          <w:sz w:val="28"/>
-        </w:rPr>
-      </w:pPr>
-    </w:p>
-    <w:p>
-      <w:pPr>
-        <w:spacing w:after="0"/>
-        <w:jc w:val="both"/>
-        <w:rPr>
-          <w:rFonts w:ascii="Times New Roman" w:hAnsi="Times New Roman" w:cs="Times New Roman"/>
-          <w:sz w:val="28"/>
-        </w:rPr>
-      </w:pPr>
-    </w:p>
-    <w:p>
-      <w:pPr>
-        <w:spacing w:after="0"/>
-        <w:jc w:val="both"/>
-        <w:rPr>
-          <w:rFonts w:ascii="Times New Roman" w:hAnsi="Times New Roman" w:cs="Times New Roman"/>
-          <w:sz w:val="28"/>
-        </w:rPr>
-      </w:pPr>
-    </w:p>
-    <w:p>
-      <w:pPr>
-        <w:spacing w:after="0"/>
-        <w:jc w:val="both"/>
-        <w:rPr>
-          <w:rFonts w:ascii="Times New Roman" w:hAnsi="Times New Roman" w:cs="Times New Roman"/>
-          <w:sz w:val="28"/>
-        </w:rPr>
-      </w:pPr>
-    </w:p>
-    <w:p>
-      <w:pPr>
-        <w:spacing w:after="0"/>
-        <w:jc w:val="both"/>
-        <w:rPr>
-          <w:rFonts w:ascii="Times New Roman" w:hAnsi="Times New Roman" w:cs="Times New Roman"/>
-          <w:sz w:val="28"/>
-        </w:rPr>
-      </w:pPr>
-    </w:p>
-    <w:p>
-      <w:pPr>
-        <w:spacing w:after="0"/>
-        <w:jc w:val="both"/>
-        <w:rPr>
-          <w:rFonts w:ascii="Times New Roman" w:hAnsi="Times New Roman" w:cs="Times New Roman"/>
-          <w:sz w:val="28"/>
-        </w:rPr>
-      </w:pPr>
-    </w:p>
-    <w:p>
-      <w:pPr>
-        <w:spacing w:after="0"/>
-        <w:jc w:val="both"/>
-        <w:rPr>
-          <w:rFonts w:ascii="Times New Roman" w:hAnsi="Times New Roman" w:cs="Times New Roman"/>
-          <w:sz w:val="28"/>
-        </w:rPr>
-      </w:pPr>
-    </w:p>
-    <w:p>
-      <w:pPr>
-        <w:spacing w:after="0"/>
-        <w:jc w:val="both"/>
-        <w:rPr>
-          <w:rFonts w:ascii="Times New Roman" w:hAnsi="Times New Roman" w:cs="Times New Roman"/>
-          <w:sz w:val="28"/>
-        </w:rPr>
-      </w:pPr>
-    </w:p>
-    <w:p>
-      <w:pPr>
-        <w:spacing w:after="0"/>
-        <w:jc w:val="both"/>
-        <w:rPr>
-          <w:rFonts w:ascii="Times New Roman" w:hAnsi="Times New Roman" w:cs="Times New Roman"/>
-          <w:sz w:val="28"/>
-        </w:rPr>
-      </w:pPr>
-    </w:p>
-    <w:p>
-      <w:pPr>
-        <w:spacing w:after="0"/>
-        <w:jc w:val="both"/>
-        <w:rPr>
-          <w:rFonts w:ascii="Times New Roman" w:hAnsi="Times New Roman" w:cs="Times New Roman"/>
-          <w:sz w:val="28"/>
-        </w:rPr>
-      </w:pPr>
-    </w:p>
-    <w:p>
-      <w:pPr>
-        <w:spacing w:after="0"/>
-        <w:jc w:val="both"/>
-        <w:rPr>
-          <w:rFonts w:ascii="Times New Roman" w:hAnsi="Times New Roman" w:cs="Times New Roman"/>
-          <w:sz w:val="28"/>
-        </w:rPr>
-      </w:pPr>
-    </w:p>
-    <w:p>
-      <w:pPr>
-        <w:spacing w:after="0"/>
-        <w:jc w:val="both"/>
-        <w:rPr>
-          <w:rFonts w:ascii="Times New Roman" w:hAnsi="Times New Roman" w:cs="Times New Roman"/>
-          <w:sz w:val="28"/>
-        </w:rPr>
-      </w:pPr>
-    </w:p>
-    <w:p>
-      <w:pPr>
-        <w:spacing w:after="0"/>
-        <w:jc w:val="both"/>
-        <w:rPr>
-          <w:rFonts w:ascii="Times New Roman" w:hAnsi="Times New Roman" w:cs="Times New Roman"/>
-          <w:sz w:val="28"/>
-        </w:rPr>
-      </w:pPr>
-    </w:p>
-    <w:p>
-      <w:pPr>
-        <w:spacing w:after="0"/>
-        <w:jc w:val="both"/>
-        <w:rPr>
-          <w:rFonts w:ascii="Times New Roman" w:hAnsi="Times New Roman" w:cs="Times New Roman"/>
-          <w:sz w:val="28"/>
-        </w:rPr>
-      </w:pPr>
-    </w:p>
-    <w:p>
-      <w:pPr>
-        <w:spacing w:after="0"/>
-        <w:jc w:val="both"/>
-        <w:rPr>
-          <w:rFonts w:ascii="Times New Roman" w:hAnsi="Times New Roman" w:cs="Times New Roman"/>
-          <w:sz w:val="28"/>
-        </w:rPr>
-      </w:pPr>
-    </w:p>
-    <w:p>
-      <w:pPr>
-        <w:spacing w:after="0"/>
-        <w:jc w:val="both"/>
-        <w:rPr>
-          <w:rFonts w:ascii="Times New Roman" w:hAnsi="Times New Roman" w:cs="Times New Roman"/>
-          <w:sz w:val="28"/>
-        </w:rPr>
-      </w:pPr>
-    </w:p>
-    <w:p>
-      <w:pPr>
-        <w:spacing w:after="0"/>
-        <w:jc w:val="both"/>
-        <w:rPr>
-          <w:rFonts w:ascii="Times New Roman" w:hAnsi="Times New Roman" w:cs="Times New Roman"/>
-          <w:sz w:val="28"/>
-        </w:rPr>
-      </w:pPr>
-    </w:p>
-    <w:p>
-      <w:pPr>
-        <w:spacing w:after="0"/>
-        <w:jc w:val="both"/>
-        <w:rPr>
-          <w:rFonts w:ascii="Times New Roman" w:hAnsi="Times New Roman" w:cs="Times New Roman"/>
-          <w:sz w:val="28"/>
-        </w:rPr>
-      </w:pPr>
-    </w:p>
-    <w:p>
-      <w:pPr>
-        <w:spacing w:after="0"/>
-        <w:jc w:val="both"/>
-        <w:rPr>
-          <w:rFonts w:ascii="Times New Roman" w:hAnsi="Times New Roman" w:cs="Times New Roman"/>
-          <w:sz w:val="28"/>
-        </w:rPr>
-      </w:pPr>
-    </w:p>
-    <w:p>
-      <w:pPr>
-        <w:spacing w:after="0"/>
-        <w:jc w:val="both"/>
-        <w:rPr>
-          <w:rFonts w:ascii="Times New Roman" w:hAnsi="Times New Roman" w:cs="Times New Roman"/>
-          <w:sz w:val="28"/>
-        </w:rPr>
-      </w:pPr>
-    </w:p>
-    <w:p>
-      <w:pPr>
-        <w:spacing w:after="0"/>
-        <w:jc w:val="both"/>
-        <w:rPr>
-          <w:rFonts w:ascii="Times New Roman" w:hAnsi="Times New Roman" w:cs="Times New Roman"/>
-          <w:sz w:val="28"/>
-        </w:rPr>
-      </w:pPr>
-    </w:p>
-    <w:p>
-      <w:pPr>
-        <w:spacing w:after="0"/>
-        <w:jc w:val="both"/>
-        <w:rPr>
-          <w:rFonts w:ascii="Times New Roman" w:hAnsi="Times New Roman" w:cs="Times New Roman"/>
-          <w:sz w:val="28"/>
-        </w:rPr>
-      </w:pPr>
-    </w:p>
-    <w:p>
-      <w:pPr>
-        <w:spacing w:after="0"/>
-        <w:jc w:val="both"/>
-        <w:rPr>
-          <w:rFonts w:ascii="Times New Roman" w:hAnsi="Times New Roman" w:cs="Times New Roman"/>
-          <w:sz w:val="28"/>
-        </w:rPr>
-      </w:pPr>
-    </w:p>
-    <w:p>
-      <w:pPr>
-        <w:spacing w:after="0"/>
-        <w:jc w:val="both"/>
-        <w:rPr>
-          <w:rFonts w:ascii="Times New Roman" w:hAnsi="Times New Roman" w:cs="Times New Roman"/>
-          <w:sz w:val="28"/>
-        </w:rPr>
-      </w:pPr>
-    </w:p>
-    <w:p>
-      <w:pPr>
-        <w:spacing w:after="0"/>
-        <w:jc w:val="both"/>
-        <w:rPr>
-          <w:rFonts w:ascii="Times New Roman" w:hAnsi="Times New Roman" w:cs="Times New Roman"/>
-          <w:sz w:val="28"/>
-        </w:rPr>
-      </w:pPr>
-    </w:p>
-    <w:p>
-      <w:pPr>
-        <w:spacing w:after="0"/>
-        <w:jc w:val="both"/>
-        <w:rPr>
-          <w:rFonts w:ascii="Times New Roman" w:hAnsi="Times New Roman" w:cs="Times New Roman"/>
-          <w:sz w:val="28"/>
-        </w:rPr>
-      </w:pPr>
-    </w:p>
-    <w:p>
-      <w:pPr>
-        <w:spacing w:after="0"/>
-        <w:jc w:val="both"/>
-        <w:rPr>
-          <w:rFonts w:ascii="Times New Roman" w:hAnsi="Times New Roman" w:cs="Times New Roman"/>
-          <w:sz w:val="28"/>
-        </w:rPr>
-      </w:pPr>
-    </w:p>
-    <w:p>
-      <w:pPr>
-        <w:spacing w:after="0"/>
-        <w:jc w:val="both"/>
-        <w:rPr>
-          <w:rFonts w:ascii="Times New Roman" w:hAnsi="Times New Roman" w:cs="Times New Roman"/>
-          <w:sz w:val="28"/>
-        </w:rPr>
-      </w:pPr>
-    </w:p>
-    <w:p>
-      <w:pPr>
-        <w:spacing w:after="0"/>
-        <w:jc w:val="both"/>
-        <w:rPr>
-          <w:rFonts w:ascii="Times New Roman" w:hAnsi="Times New Roman" w:cs="Times New Roman"/>
-          <w:sz w:val="28"/>
-        </w:rPr>
-      </w:pPr>
-    </w:p>
-    <w:p>
-      <w:pPr>
-        <w:spacing w:after="0"/>
-        <w:jc w:val="both"/>
-        <w:rPr>
-          <w:rFonts w:ascii="Times New Roman" w:hAnsi="Times New Roman" w:cs="Times New Roman"/>
-          <w:sz w:val="28"/>
-        </w:rPr>
-      </w:pPr>
-    </w:p>
-    <w:p>
-      <w:pPr>
-        <w:spacing w:after="0"/>
-        <w:jc w:val="both"/>
-        <w:rPr>
-          <w:rFonts w:ascii="Times New Roman" w:hAnsi="Times New Roman" w:cs="Times New Roman"/>
-          <w:sz w:val="28"/>
-        </w:rPr>
-      </w:pPr>
-    </w:p>
-    <w:p>
-      <w:pPr>
-        <w:spacing w:after="0"/>
-        <w:jc w:val="both"/>
-        <w:rPr>
-          <w:rFonts w:ascii="Times New Roman" w:hAnsi="Times New Roman" w:cs="Times New Roman"/>
-          <w:sz w:val="28"/>
-        </w:rPr>
-      </w:pPr>
-    </w:p>
-    <w:p>
-      <w:pPr>
-        <w:spacing w:after="0"/>
-        <w:jc w:val="both"/>
-        <w:rPr>
-          <w:rFonts w:ascii="Times New Roman" w:hAnsi="Times New Roman" w:cs="Times New Roman"/>
-          <w:sz w:val="28"/>
-        </w:rPr>
-      </w:pPr>
-    </w:p>
-    <w:p>
-      <w:pPr>
-        <w:spacing w:after="0"/>
-        <w:jc w:val="both"/>
-        <w:rPr>
-          <w:rFonts w:ascii="Times New Roman" w:hAnsi="Times New Roman" w:cs="Times New Roman"/>
-          <w:sz w:val="28"/>
-        </w:rPr>
-      </w:pPr>
-    </w:p>
-    <w:p>
-      <w:pPr>
-        <w:spacing w:after="0"/>
-        <w:jc w:val="both"/>
-        <w:rPr>
-          <w:rFonts w:ascii="Times New Roman" w:hAnsi="Times New Roman" w:cs="Times New Roman"/>
-          <w:sz w:val="28"/>
-        </w:rPr>
-      </w:pPr>
-    </w:p>
-    <w:p>
-      <w:pPr>
-        <w:spacing w:after="0"/>
-        <w:jc w:val="both"/>
-        <w:rPr>
-          <w:rFonts w:ascii="Times New Roman" w:hAnsi="Times New Roman" w:cs="Times New Roman"/>
-          <w:sz w:val="28"/>
-        </w:rPr>
-      </w:pPr>
-    </w:p>
-    <w:p>
-      <w:pPr>
-        <w:spacing w:after="0"/>
-        <w:jc w:val="both"/>
-        <w:rPr>
-          <w:rFonts w:ascii="Times New Roman" w:hAnsi="Times New Roman" w:cs="Times New Roman"/>
-          <w:sz w:val="28"/>
-        </w:rPr>
-      </w:pPr>
-    </w:p>
-    <w:p>
-      <w:pPr>
-        <w:spacing w:after="0"/>
-        <w:jc w:val="both"/>
-        <w:rPr>
-          <w:rFonts w:ascii="Times New Roman" w:hAnsi="Times New Roman" w:cs="Times New Roman"/>
-          <w:sz w:val="28"/>
-        </w:rPr>
-      </w:pPr>
-    </w:p>
-    <w:p>
-      <w:pPr>
-        <w:spacing w:after="0"/>
-        <w:jc w:val="both"/>
-        <w:rPr>
-          <w:rFonts w:ascii="Times New Roman" w:hAnsi="Times New Roman" w:cs="Times New Roman"/>
-          <w:sz w:val="28"/>
-        </w:rPr>
-      </w:pPr>
-    </w:p>
-    <w:p>
-      <w:pPr>
-        <w:spacing w:after="0"/>
-        <w:jc w:val="both"/>
-        <w:rPr>
-          <w:rFonts w:ascii="Times New Roman" w:hAnsi="Times New Roman" w:cs="Times New Roman"/>
-          <w:sz w:val="28"/>
-        </w:rPr>
-      </w:pPr>
-    </w:p>
-    <w:p>
-      <w:pPr>
-        <w:spacing w:after="0"/>
-        <w:jc w:val="both"/>
-        <w:rPr>
-          <w:rFonts w:ascii="Times New Roman" w:hAnsi="Times New Roman" w:cs="Times New Roman"/>
-          <w:sz w:val="28"/>
-        </w:rPr>
-      </w:pPr>
-    </w:p>
-    <w:p>
-      <w:pPr>
-        <w:spacing w:after="0"/>
-        <w:jc w:val="both"/>
-        <w:rPr>
-          <w:rFonts w:ascii="Times New Roman" w:hAnsi="Times New Roman" w:cs="Times New Roman"/>
-          <w:sz w:val="28"/>
-        </w:rPr>
-      </w:pPr>
-    </w:p>
-    <w:p>
-      <w:pPr>
-        <w:spacing w:after="0"/>
-        <w:jc w:val="both"/>
-        <w:rPr>
-          <w:rFonts w:ascii="Times New Roman" w:hAnsi="Times New Roman" w:cs="Times New Roman"/>
-          <w:sz w:val="28"/>
-        </w:rPr>
-      </w:pPr>
-    </w:p>
-    <w:p>
-      <w:pPr>
-        <w:spacing w:after="0"/>
-        <w:jc w:val="both"/>
-        <w:rPr>
-          <w:rFonts w:ascii="Times New Roman" w:hAnsi="Times New Roman" w:cs="Times New Roman"/>
-          <w:sz w:val="28"/>
-        </w:rPr>
-      </w:pPr>
-    </w:p>
-    <w:p>
-      <w:pPr>
-        <w:spacing w:after="0"/>
-        <w:jc w:val="both"/>
-        <w:rPr>
-          <w:rFonts w:ascii="Times New Roman" w:hAnsi="Times New Roman" w:cs="Times New Roman"/>
-          <w:sz w:val="28"/>
-        </w:rPr>
-      </w:pPr>
-    </w:p>
-    <w:p>
-      <w:pPr>
-        <w:spacing w:after="0"/>
-        <w:jc w:val="both"/>
-        <w:rPr>
-          <w:rFonts w:ascii="Times New Roman" w:hAnsi="Times New Roman" w:cs="Times New Roman"/>
-          <w:sz w:val="28"/>
-        </w:rPr>
-      </w:pPr>
-    </w:p>
-    <w:p>
-      <w:pPr>
-        <w:spacing w:after="0"/>
-        <w:jc w:val="both"/>
-        <w:rPr>
-          <w:rFonts w:ascii="Times New Roman" w:hAnsi="Times New Roman" w:cs="Times New Roman"/>
-          <w:sz w:val="28"/>
-        </w:rPr>
-      </w:pPr>
-    </w:p>
-    <w:p>
-      <w:pPr>
-        <w:spacing w:after="0"/>
-        <w:jc w:val="both"/>
-        <w:rPr>
-          <w:rFonts w:ascii="Times New Roman" w:hAnsi="Times New Roman" w:cs="Times New Roman"/>
-          <w:sz w:val="28"/>
-        </w:rPr>
-      </w:pPr>
-    </w:p>
-    <w:p>
-      <w:pPr>
-        <w:spacing w:after="0"/>
-        <w:jc w:val="both"/>
-        <w:rPr>
-          <w:rFonts w:ascii="Times New Roman" w:hAnsi="Times New Roman" w:cs="Times New Roman"/>
-          <w:sz w:val="28"/>
-        </w:rPr>
-      </w:pPr>
-    </w:p>
-    <w:p>
-      <w:pPr>
-        <w:spacing w:after="0"/>
-        <w:jc w:val="both"/>
-        <w:rPr>
-          <w:rFonts w:ascii="Times New Roman" w:hAnsi="Times New Roman" w:cs="Times New Roman"/>
-          <w:sz w:val="28"/>
-        </w:rPr>
-      </w:pPr>
-    </w:p>
-    <w:p>
-      <w:pPr>
-        <w:spacing w:after="0"/>
-        <w:jc w:val="both"/>
-        <w:rPr>
-          <w:rFonts w:ascii="Times New Roman" w:hAnsi="Times New Roman" w:cs="Times New Roman"/>
-          <w:sz w:val="28"/>
-        </w:rPr>
-      </w:pPr>
-    </w:p>
-    <w:p>
-      <w:pPr>
-        <w:spacing w:after="0"/>
-        <w:jc w:val="both"/>
-        <w:rPr>
-          <w:rFonts w:ascii="Times New Roman" w:hAnsi="Times New Roman" w:cs="Times New Roman"/>
-          <w:sz w:val="28"/>
-        </w:rPr>
-      </w:pPr>
-    </w:p>
-    <w:p>
-      <w:pPr>
-        <w:spacing w:after="0"/>
-        <w:jc w:val="both"/>
-        <w:rPr>
-          <w:rFonts w:ascii="Times New Roman" w:hAnsi="Times New Roman" w:cs="Times New Roman"/>
-          <w:sz w:val="28"/>
-        </w:rPr>
-      </w:pPr>
-    </w:p>
-    <w:p>
-      <w:pPr>
-        <w:spacing w:after="0"/>
-        <w:jc w:val="both"/>
-        <w:rPr>
-          <w:rFonts w:ascii="Times New Roman" w:hAnsi="Times New Roman" w:cs="Times New Roman"/>
-          <w:sz w:val="28"/>
-        </w:rPr>
-      </w:pPr>
-    </w:p>
-    <w:p>
-      <w:pPr>
-        <w:spacing w:after="0"/>
-        <w:jc w:val="both"/>
-        <w:rPr>
-          <w:rFonts w:ascii="Times New Roman" w:hAnsi="Times New Roman" w:cs="Times New Roman"/>
-          <w:sz w:val="28"/>
-        </w:rPr>
-      </w:pPr>
-    </w:p>
-    <w:p>
-      <w:pPr>
-        <w:spacing w:after="0"/>
-        <w:jc w:val="both"/>
-        <w:rPr>
-          <w:rFonts w:ascii="Times New Roman" w:hAnsi="Times New Roman" w:cs="Times New Roman"/>
-          <w:sz w:val="28"/>
-        </w:rPr>
-      </w:pPr>
-    </w:p>
-    <w:p>
-      <w:pPr>
-        <w:spacing w:after="0"/>
-        <w:jc w:val="both"/>
-        <w:rPr>
-          <w:rFonts w:ascii="Times New Roman" w:hAnsi="Times New Roman" w:cs="Times New Roman"/>
-          <w:sz w:val="28"/>
-        </w:rPr>
-      </w:pPr>
-    </w:p>
-    <w:p>
-      <w:pPr>
-        <w:spacing w:after="0"/>
-        <w:jc w:val="both"/>
-        <w:rPr>
-          <w:rFonts w:ascii="Times New Roman" w:hAnsi="Times New Roman" w:cs="Times New Roman"/>
-          <w:sz w:val="28"/>
-        </w:rPr>
-      </w:pPr>
-    </w:p>
-    <w:p>
-      <w:pPr>
-        <w:spacing w:after="0"/>
-        <w:jc w:val="both"/>
-        <w:rPr>
-          <w:rFonts w:ascii="Times New Roman" w:hAnsi="Times New Roman" w:cs="Times New Roman"/>
-          <w:sz w:val="28"/>
-        </w:rPr>
-      </w:pPr>
-    </w:p>
-    <w:p>
-      <w:pPr>
-        <w:spacing w:after="0"/>
-        <w:jc w:val="both"/>
-        <w:rPr>
-          <w:rFonts w:ascii="Times New Roman" w:hAnsi="Times New Roman" w:cs="Times New Roman"/>
-          <w:sz w:val="28"/>
-        </w:rPr>
-      </w:pPr>
-    </w:p>
-    <w:p>
-      <w:pPr>
-        <w:spacing w:after="0"/>
-        <w:jc w:val="both"/>
-        <w:rPr>
-          <w:rFonts w:ascii="Times New Roman" w:hAnsi="Times New Roman" w:cs="Times New Roman"/>
-          <w:sz w:val="28"/>
-        </w:rPr>
-      </w:pPr>
-    </w:p>
-    <w:p>
-      <w:pPr>
-        <w:spacing w:after="0"/>
-        <w:jc w:val="both"/>
-        <w:rPr>
-          <w:rFonts w:ascii="Times New Roman" w:hAnsi="Times New Roman" w:cs="Times New Roman"/>
-          <w:sz w:val="28"/>
-        </w:rPr>
-      </w:pPr>
-    </w:p>
-    <w:p>
-      <w:pPr>
-        <w:spacing w:after="0"/>
-        <w:jc w:val="both"/>
-        <w:rPr>
-          <w:rFonts w:ascii="Times New Roman" w:hAnsi="Times New Roman" w:cs="Times New Roman"/>
-          <w:sz w:val="28"/>
-        </w:rPr>
-      </w:pPr>
-    </w:p>
-    <w:p>
-      <w:pPr>
-        <w:spacing w:after="0"/>
-        <w:jc w:val="both"/>
-        <w:rPr>
-          <w:rFonts w:ascii="Times New Roman" w:hAnsi="Times New Roman" w:cs="Times New Roman"/>
-          <w:sz w:val="28"/>
-        </w:rPr>
-      </w:pPr>
-    </w:p>
-    <w:p>
-      <w:pPr>
-        <w:spacing w:after="0"/>
-        <w:jc w:val="both"/>
-        <w:rPr>
-          <w:rFonts w:ascii="Times New Roman" w:hAnsi="Times New Roman" w:cs="Times New Roman"/>
-          <w:sz w:val="28"/>
-        </w:rPr>
-      </w:pPr>
-    </w:p>
-    <w:p>
-      <w:pPr>
-        <w:spacing w:after="0"/>
-        <w:jc w:val="both"/>
-        <w:rPr>
-          <w:rFonts w:ascii="Times New Roman" w:hAnsi="Times New Roman" w:cs="Times New Roman"/>
-          <w:sz w:val="28"/>
-        </w:rPr>
-      </w:pPr>
-    </w:p>
-    <w:p>
-      <w:pPr>
-        <w:spacing w:after="0"/>
-        <w:jc w:val="both"/>
-        <w:rPr>
-          <w:rFonts w:ascii="Times New Roman" w:hAnsi="Times New Roman" w:cs="Times New Roman"/>
-          <w:sz w:val="28"/>
-        </w:rPr>
-      </w:pPr>
-    </w:p>
-    <w:p>
-      <w:pPr>
-        <w:spacing w:after="0"/>
-        <w:jc w:val="both"/>
-        <w:rPr>
-          <w:rFonts w:ascii="Times New Roman" w:hAnsi="Times New Roman" w:cs="Times New Roman"/>
-          <w:sz w:val="28"/>
-        </w:rPr>
-      </w:pPr>
-    </w:p>
-    <w:p>
-      <w:pPr>
-        <w:spacing w:after="0"/>
-        <w:jc w:val="both"/>
-        <w:rPr>
-          <w:rFonts w:ascii="Times New Roman" w:hAnsi="Times New Roman" w:cs="Times New Roman"/>
-          <w:sz w:val="28"/>
-        </w:rPr>
-      </w:pPr>
-    </w:p>
-    <w:p>
-      <w:pPr>
-        <w:spacing w:after="0"/>
-        <w:jc w:val="both"/>
-        <w:rPr>
-          <w:rFonts w:ascii="Times New Roman" w:hAnsi="Times New Roman" w:cs="Times New Roman"/>
-          <w:sz w:val="28"/>
-        </w:rPr>
-      </w:pPr>
-    </w:p>
-    <w:p>
-      <w:pPr>
-        <w:spacing w:after="0"/>
-        <w:jc w:val="both"/>
-        <w:rPr>
-          <w:rFonts w:ascii="Times New Roman" w:hAnsi="Times New Roman" w:cs="Times New Roman"/>
-          <w:sz w:val="28"/>
-        </w:rPr>
-      </w:pPr>
-    </w:p>
-    <w:p>
-      <w:pPr>
-        <w:spacing w:after="0"/>
-        <w:jc w:val="both"/>
-        <w:rPr>
-          <w:rFonts w:ascii="Times New Roman" w:hAnsi="Times New Roman" w:cs="Times New Roman"/>
-          <w:sz w:val="28"/>
-        </w:rPr>
-      </w:pPr>
-    </w:p>
-    <w:p>
-      <w:pPr>
-        <w:spacing w:after="0"/>
-        <w:jc w:val="both"/>
-        <w:rPr>
-          <w:rFonts w:ascii="Times New Roman" w:hAnsi="Times New Roman" w:cs="Times New Roman"/>
-          <w:sz w:val="28"/>
-        </w:rPr>
-      </w:pPr>
-    </w:p>
-    <w:p>
-      <w:pPr>
-        <w:spacing w:after="0"/>
-        <w:jc w:val="both"/>
-        <w:rPr>
-          <w:rFonts w:ascii="Times New Roman" w:hAnsi="Times New Roman" w:cs="Times New Roman"/>
-          <w:sz w:val="28"/>
-        </w:rPr>
-      </w:pPr>
-    </w:p>
-    <w:p>
-      <w:pPr>
-        <w:spacing w:after="0"/>
-        <w:jc w:val="both"/>
-        <w:rPr>
-          <w:rFonts w:ascii="Times New Roman" w:hAnsi="Times New Roman" w:cs="Times New Roman"/>
-          <w:sz w:val="28"/>
-        </w:rPr>
-      </w:pPr>
-    </w:p>
-    <w:p>
-      <w:pPr>
-        <w:spacing w:after="0"/>
-        <w:jc w:val="both"/>
-        <w:rPr>
-          <w:rFonts w:ascii="Times New Roman" w:hAnsi="Times New Roman" w:cs="Times New Roman"/>
-          <w:sz w:val="28"/>
-        </w:rPr>
-      </w:pPr>
-    </w:p>
-    <w:p>
-      <w:pPr>
-        <w:spacing w:after="0"/>
-        <w:jc w:val="both"/>
-        <w:rPr>
-          <w:rFonts w:ascii="Times New Roman" w:hAnsi="Times New Roman" w:cs="Times New Roman"/>
-          <w:sz w:val="28"/>
-        </w:rPr>
-      </w:pPr>
-    </w:p>
-    <w:p>
-      <w:pPr>
-        <w:spacing w:after="0"/>
-        <w:jc w:val="both"/>
-        <w:rPr>
-          <w:rFonts w:ascii="Times New Roman" w:hAnsi="Times New Roman" w:cs="Times New Roman"/>
-          <w:sz w:val="28"/>
-        </w:rPr>
-      </w:pPr>
-    </w:p>
-    <w:p>
-      <w:pPr>
-        <w:spacing w:after="0"/>
-        <w:jc w:val="both"/>
-        <w:rPr>
-          <w:rFonts w:ascii="Times New Roman" w:hAnsi="Times New Roman" w:cs="Times New Roman"/>
-          <w:sz w:val="28"/>
-        </w:rPr>
-      </w:pPr>
-    </w:p>
-    <w:p>
-      <w:pPr>
-        <w:spacing w:after="0"/>
-        <w:jc w:val="both"/>
-        <w:rPr>
-          <w:rFonts w:ascii="Times New Roman" w:hAnsi="Times New Roman" w:cs="Times New Roman"/>
-          <w:sz w:val="28"/>
-        </w:rPr>
-      </w:pPr>
-    </w:p>
-    <w:p>
-      <w:pPr>
-        <w:spacing w:after="0"/>
-        <w:jc w:val="both"/>
-        <w:rPr>
-          <w:rFonts w:ascii="Times New Roman" w:hAnsi="Times New Roman" w:cs="Times New Roman"/>
-          <w:sz w:val="28"/>
-        </w:rPr>
-      </w:pPr>
-    </w:p>
-    <w:p>
-      <w:pPr>
-        <w:spacing w:after="0"/>
-        <w:jc w:val="both"/>
-        <w:rPr>
-          <w:rFonts w:ascii="Times New Roman" w:hAnsi="Times New Roman" w:cs="Times New Roman"/>
-          <w:sz w:val="28"/>
-        </w:rPr>
-      </w:pPr>
-    </w:p>
-    <w:p>
-      <w:pPr>
-        <w:spacing w:after="0"/>
-        <w:jc w:val="both"/>
-        <w:rPr>
-          <w:rFonts w:ascii="Times New Roman" w:hAnsi="Times New Roman" w:cs="Times New Roman"/>
-          <w:sz w:val="28"/>
-        </w:rPr>
-      </w:pPr>
-    </w:p>
-    <w:p>
-      <w:pPr>
-        <w:spacing w:after="0"/>
-        <w:jc w:val="both"/>
-        <w:rPr>
-          <w:rFonts w:ascii="Times New Roman" w:hAnsi="Times New Roman" w:cs="Times New Roman"/>
-          <w:sz w:val="28"/>
-        </w:rPr>
-      </w:pPr>
-    </w:p>
-    <w:p>
-      <w:pPr>
-        <w:spacing w:after="0"/>
-        <w:jc w:val="both"/>
-        <w:rPr>
-          <w:rFonts w:ascii="Times New Roman" w:hAnsi="Times New Roman" w:cs="Times New Roman"/>
-          <w:sz w:val="28"/>
-        </w:rPr>
-      </w:pPr>
-    </w:p>
-    <w:p>
-      <w:pPr>
-        <w:spacing w:after="0"/>
-        <w:jc w:val="both"/>
-        <w:rPr>
-          <w:rFonts w:ascii="Times New Roman" w:hAnsi="Times New Roman" w:cs="Times New Roman"/>
-          <w:sz w:val="28"/>
-        </w:rPr>
-      </w:pPr>
-    </w:p>
-    <w:p>
-      <w:pPr>
-        <w:spacing w:after="0"/>
-        <w:jc w:val="both"/>
-        <w:rPr>
-          <w:rFonts w:ascii="Times New Roman" w:hAnsi="Times New Roman" w:cs="Times New Roman"/>
-          <w:sz w:val="28"/>
-        </w:rPr>
-      </w:pPr>
-    </w:p>
-    <w:p>
-      <w:pPr>
-        <w:spacing w:after="0"/>
-        <w:jc w:val="both"/>
-        <w:rPr>
-          <w:rFonts w:ascii="Times New Roman" w:hAnsi="Times New Roman" w:cs="Times New Roman"/>
-          <w:sz w:val="28"/>
-        </w:rPr>
-      </w:pPr>
-    </w:p>
-    <w:p>
-      <w:pPr>
-        <w:spacing w:after="0"/>
-        <w:jc w:val="both"/>
-        <w:rPr>
-          <w:rFonts w:ascii="Times New Roman" w:hAnsi="Times New Roman" w:cs="Times New Roman"/>
-          <w:sz w:val="28"/>
-        </w:rPr>
-      </w:pPr>
-    </w:p>
-    <w:p>
-      <w:pPr>
-        <w:spacing w:after="0"/>
-        <w:jc w:val="both"/>
-        <w:rPr>
-          <w:rFonts w:ascii="Times New Roman" w:hAnsi="Times New Roman" w:cs="Times New Roman"/>
-          <w:sz w:val="28"/>
-        </w:rPr>
-      </w:pPr>
-    </w:p>
-    <w:p>
-      <w:pPr>
-        <w:spacing w:after="0"/>
-        <w:jc w:val="both"/>
-        <w:rPr>
-          <w:rFonts w:ascii="Times New Roman" w:hAnsi="Times New Roman" w:cs="Times New Roman"/>
-          <w:sz w:val="28"/>
-        </w:rPr>
-      </w:pPr>
-    </w:p>
-    <w:p>
-      <w:pPr>
-        <w:spacing w:after="0"/>
-        <w:jc w:val="both"/>
-        <w:rPr>
-          <w:rFonts w:ascii="Times New Roman" w:hAnsi="Times New Roman" w:cs="Times New Roman"/>
-          <w:sz w:val="28"/>
-        </w:rPr>
-        <w:sectPr>
-          <w:pgSz w:w="10319" w:h="14571"/>
-          <w:pgMar w:top="1417" w:right="730" w:bottom="700" w:left="1246" w:header="708" w:footer="708" w:gutter="0"/>
-          <w:cols w:space="708"/>
-          <w:docGrid w:linePitch="360"/>
-        </w:sectPr>
-      </w:pPr>
-    </w:p>
-    <w:p>
-      <w:pPr>
-        <w:spacing w:after="0"/>
-        <w:jc w:val="both"/>
-        <w:rPr>
-          <w:rFonts w:ascii="Times New Roman" w:hAnsi="Times New Roman" w:cs="Times New Roman"/>
-          <w:sz w:val="28"/>
-        </w:rPr>
-      </w:pPr>
-      <w:r>
-        <w:rPr>
-          <w:rFonts w:ascii="Times New Roman" w:hAnsi="Times New Roman" w:cs="Times New Roman"/>
-          <w:sz w:val="28"/>
-        </w:rPr>
-        <w:lastRenderedPageBreak/>
         <w:t xml:space="preserve">     1                                            5    </w:t>
       </w:r>
     </w:p>
@@ -2897,423 +3068,7 @@
           <w:rFonts w:ascii="Times New Roman" w:hAnsi="Times New Roman" w:cs="Times New Roman"/>
           <w:sz w:val="28"/>
         </w:rPr>
-        <w:t>Modelo Número 1Modelo Número 1Modelo Número 1Modelo Número 1Modelo Número 1Modelo Número 1Modelo Número 1Modelo Número 1Modelo Número 1Modelo Número 1Modelo Número 1Modelo Número 1Modelo Número 1Modelo Número 1</w:t>
-      </w:r>
-    </w:p>
-    <w:p>
-      <w:pPr>
-        <w:spacing w:after="0"/>
-        <w:jc w:val="both"/>
-        <w:rPr>
-          <w:rFonts w:ascii="Times New Roman" w:hAnsi="Times New Roman" w:cs="Times New Roman"/>
-          <w:sz w:val="28"/>
-        </w:rPr>
-      </w:pPr>
-      <w:r>
-        <w:rPr>
-          <w:rFonts w:ascii="Times New Roman" w:hAnsi="Times New Roman" w:cs="Times New Roman"/>
-          <w:sz w:val="28"/>
-        </w:rPr>
-        <w:pict w14:anchorId="79463B0C">
-          <v:rect id="_x0000_i1030" style="width:0;height:1.5pt" o:hralign="center" o:hrstd="t" o:hr="t" fillcolor="#a0a0a0" stroked="f"/>
-        </w:pict>
-      </w:r>
-    </w:p>
-    <w:p>
-      <w:pPr>
-        <w:spacing w:after="0"/>
-        <w:jc w:val="both"/>
-        <w:rPr>
-          <w:rFonts w:ascii="Times New Roman" w:hAnsi="Times New Roman" w:cs="Times New Roman"/>
-          <w:sz w:val="28"/>
-        </w:rPr>
-      </w:pPr>
-    </w:p>
-    <w:p>
-      <w:pPr>
-        <w:spacing w:after="0"/>
-        <w:jc w:val="both"/>
-        <w:rPr>
-          <w:rFonts w:ascii="Times New Roman" w:hAnsi="Times New Roman" w:cs="Times New Roman"/>
-          <w:sz w:val="28"/>
-        </w:rPr>
-      </w:pPr>
-    </w:p>
-    <w:p>
-      <w:pPr>
-        <w:spacing w:after="0"/>
-        <w:jc w:val="both"/>
-        <w:rPr>
-          <w:rFonts w:ascii="Times New Roman" w:hAnsi="Times New Roman" w:cs="Times New Roman"/>
-          <w:sz w:val="28"/>
-        </w:rPr>
-      </w:pPr>
-    </w:p>
-    <w:p>
-      <w:pPr>
-        <w:spacing w:after="0"/>
-        <w:jc w:val="both"/>
-        <w:rPr>
-          <w:rFonts w:ascii="Times New Roman" w:hAnsi="Times New Roman" w:cs="Times New Roman"/>
-          <w:sz w:val="28"/>
-        </w:rPr>
-      </w:pPr>
-    </w:p>
-    <w:p>
-      <w:pPr>
-        <w:spacing w:after="0"/>
-        <w:jc w:val="both"/>
-        <w:rPr>
-          <w:rFonts w:ascii="Times New Roman" w:hAnsi="Times New Roman" w:cs="Times New Roman"/>
-          <w:sz w:val="28"/>
-        </w:rPr>
-      </w:pPr>
-    </w:p>
-    <w:p>
-      <w:pPr>
-        <w:spacing w:after="0"/>
-        <w:jc w:val="both"/>
-        <w:rPr>
-          <w:rFonts w:ascii="Times New Roman" w:hAnsi="Times New Roman" w:cs="Times New Roman"/>
-          <w:sz w:val="28"/>
-        </w:rPr>
-      </w:pPr>
-    </w:p>
-    <w:p>
-      <w:pPr>
-        <w:spacing w:after="0"/>
-        <w:jc w:val="both"/>
-        <w:rPr>
-          <w:rFonts w:ascii="Times New Roman" w:hAnsi="Times New Roman" w:cs="Times New Roman"/>
-          <w:sz w:val="28"/>
-        </w:rPr>
-      </w:pPr>
-    </w:p>
-    <w:p>
-      <w:pPr>
-        <w:spacing w:after="0"/>
-        <w:jc w:val="both"/>
-        <w:rPr>
-          <w:rFonts w:ascii="Times New Roman" w:hAnsi="Times New Roman" w:cs="Times New Roman"/>
-          <w:sz w:val="28"/>
-        </w:rPr>
-      </w:pPr>
-    </w:p>
-    <w:p>
-      <w:pPr>
-        <w:spacing w:after="0"/>
-        <w:jc w:val="both"/>
-        <w:rPr>
-          <w:rFonts w:ascii="Times New Roman" w:hAnsi="Times New Roman" w:cs="Times New Roman"/>
-          <w:sz w:val="28"/>
-        </w:rPr>
-      </w:pPr>
-    </w:p>
-    <w:p>
-      <w:pPr>
-        <w:spacing w:after="0"/>
-        <w:jc w:val="both"/>
-        <w:rPr>
-          <w:rFonts w:ascii="Times New Roman" w:hAnsi="Times New Roman" w:cs="Times New Roman"/>
-          <w:sz w:val="28"/>
-        </w:rPr>
-      </w:pPr>
-    </w:p>
-    <w:p>
-      <w:pPr>
-        <w:spacing w:after="0"/>
-        <w:jc w:val="both"/>
-        <w:rPr>
-          <w:rFonts w:ascii="Times New Roman" w:hAnsi="Times New Roman" w:cs="Times New Roman"/>
-          <w:sz w:val="28"/>
-        </w:rPr>
-      </w:pPr>
-    </w:p>
-    <w:p>
-      <w:pPr>
-        <w:spacing w:after="0"/>
-        <w:jc w:val="both"/>
-        <w:rPr>
-          <w:rFonts w:ascii="Times New Roman" w:hAnsi="Times New Roman" w:cs="Times New Roman"/>
-          <w:sz w:val="28"/>
-        </w:rPr>
-      </w:pPr>
-    </w:p>
-    <w:p>
-      <w:pPr>
-        <w:spacing w:after="0"/>
-        <w:jc w:val="both"/>
-        <w:rPr>
-          <w:rFonts w:ascii="Times New Roman" w:hAnsi="Times New Roman" w:cs="Times New Roman"/>
-          <w:sz w:val="28"/>
-        </w:rPr>
-      </w:pPr>
-    </w:p>
-    <w:p>
-      <w:pPr>
-        <w:spacing w:after="0"/>
-        <w:jc w:val="both"/>
-        <w:rPr>
-          <w:rFonts w:ascii="Times New Roman" w:hAnsi="Times New Roman" w:cs="Times New Roman"/>
-          <w:sz w:val="28"/>
-        </w:rPr>
-      </w:pPr>
-    </w:p>
-    <w:p>
-      <w:pPr>
-        <w:spacing w:after="0"/>
-        <w:jc w:val="both"/>
-        <w:rPr>
-          <w:rFonts w:ascii="Times New Roman" w:hAnsi="Times New Roman" w:cs="Times New Roman"/>
-          <w:sz w:val="28"/>
-        </w:rPr>
-      </w:pPr>
-    </w:p>
-    <w:p>
-      <w:pPr>
-        <w:spacing w:after="0"/>
-        <w:jc w:val="both"/>
-        <w:rPr>
-          <w:rFonts w:ascii="Times New Roman" w:hAnsi="Times New Roman" w:cs="Times New Roman"/>
-          <w:sz w:val="28"/>
-        </w:rPr>
-      </w:pPr>
-    </w:p>
-    <w:p>
-      <w:pPr>
-        <w:spacing w:after="0"/>
-        <w:jc w:val="both"/>
-        <w:rPr>
-          <w:rFonts w:ascii="Times New Roman" w:hAnsi="Times New Roman" w:cs="Times New Roman"/>
-          <w:sz w:val="28"/>
-        </w:rPr>
-      </w:pPr>
-    </w:p>
-    <w:p>
-      <w:pPr>
-        <w:spacing w:after="0"/>
-        <w:jc w:val="both"/>
-        <w:rPr>
-          <w:rFonts w:ascii="Times New Roman" w:hAnsi="Times New Roman" w:cs="Times New Roman"/>
-          <w:sz w:val="28"/>
-        </w:rPr>
-      </w:pPr>
-    </w:p>
-    <w:p>
-      <w:pPr>
-        <w:spacing w:after="0"/>
-        <w:jc w:val="both"/>
-        <w:rPr>
-          <w:rFonts w:ascii="Times New Roman" w:hAnsi="Times New Roman" w:cs="Times New Roman"/>
-          <w:sz w:val="28"/>
-        </w:rPr>
-      </w:pPr>
-    </w:p>
-    <w:p>
-      <w:pPr>
-        <w:spacing w:after="0"/>
-        <w:jc w:val="both"/>
-        <w:rPr>
-          <w:rFonts w:ascii="Times New Roman" w:hAnsi="Times New Roman" w:cs="Times New Roman"/>
-          <w:sz w:val="28"/>
-        </w:rPr>
-      </w:pPr>
-    </w:p>
-    <w:p>
-      <w:pPr>
-        <w:spacing w:after="0"/>
-        <w:jc w:val="both"/>
-        <w:rPr>
-          <w:rFonts w:ascii="Times New Roman" w:hAnsi="Times New Roman" w:cs="Times New Roman"/>
-          <w:sz w:val="28"/>
-        </w:rPr>
-      </w:pPr>
-    </w:p>
-    <w:p>
-      <w:pPr>
-        <w:spacing w:after="0"/>
-        <w:jc w:val="both"/>
-        <w:rPr>
-          <w:rFonts w:ascii="Times New Roman" w:hAnsi="Times New Roman" w:cs="Times New Roman"/>
-          <w:sz w:val="28"/>
-        </w:rPr>
-      </w:pPr>
-    </w:p>
-    <w:p>
-      <w:pPr>
-        <w:spacing w:after="0"/>
-        <w:jc w:val="both"/>
-        <w:rPr>
-          <w:rFonts w:ascii="Times New Roman" w:hAnsi="Times New Roman" w:cs="Times New Roman"/>
-          <w:sz w:val="28"/>
-        </w:rPr>
-      </w:pPr>
-    </w:p>
-    <w:p>
-      <w:pPr>
-        <w:spacing w:after="0"/>
-        <w:jc w:val="both"/>
-        <w:rPr>
-          <w:rFonts w:ascii="Times New Roman" w:hAnsi="Times New Roman" w:cs="Times New Roman"/>
-          <w:sz w:val="28"/>
-        </w:rPr>
-      </w:pPr>
-    </w:p>
-    <w:p>
-      <w:pPr>
-        <w:spacing w:after="0"/>
-        <w:jc w:val="both"/>
-        <w:rPr>
-          <w:rFonts w:ascii="Times New Roman" w:hAnsi="Times New Roman" w:cs="Times New Roman"/>
-          <w:sz w:val="28"/>
-        </w:rPr>
-      </w:pPr>
-    </w:p>
-    <w:p>
-      <w:pPr>
-        <w:spacing w:after="0"/>
-        <w:jc w:val="both"/>
-        <w:rPr>
-          <w:rFonts w:ascii="Times New Roman" w:hAnsi="Times New Roman" w:cs="Times New Roman"/>
-          <w:sz w:val="28"/>
-        </w:rPr>
-      </w:pPr>
-    </w:p>
-    <w:p>
-      <w:pPr>
-        <w:spacing w:after="0"/>
-        <w:jc w:val="both"/>
-        <w:rPr>
-          <w:rFonts w:ascii="Times New Roman" w:hAnsi="Times New Roman" w:cs="Times New Roman"/>
-          <w:sz w:val="28"/>
-        </w:rPr>
-      </w:pPr>
-    </w:p>
-    <w:p>
-      <w:pPr>
-        <w:spacing w:after="0"/>
-        <w:jc w:val="both"/>
-        <w:rPr>
-          <w:rFonts w:ascii="Times New Roman" w:hAnsi="Times New Roman" w:cs="Times New Roman"/>
-          <w:sz w:val="28"/>
-        </w:rPr>
-      </w:pPr>
-    </w:p>
-    <w:p>
-      <w:pPr>
-        <w:spacing w:after="0"/>
-        <w:jc w:val="both"/>
-        <w:rPr>
-          <w:rFonts w:ascii="Times New Roman" w:hAnsi="Times New Roman" w:cs="Times New Roman"/>
-          <w:sz w:val="28"/>
-        </w:rPr>
-      </w:pPr>
-    </w:p>
-    <w:p>
-      <w:pPr>
-        <w:spacing w:after="0"/>
-        <w:jc w:val="both"/>
-        <w:rPr>
-          <w:rFonts w:ascii="Times New Roman" w:hAnsi="Times New Roman" w:cs="Times New Roman"/>
-          <w:sz w:val="28"/>
-        </w:rPr>
-      </w:pPr>
-    </w:p>
-    <w:p>
-      <w:pPr>
-        <w:spacing w:after="0"/>
-        <w:jc w:val="both"/>
-        <w:rPr>
-          <w:rFonts w:ascii="Times New Roman" w:hAnsi="Times New Roman" w:cs="Times New Roman"/>
-          <w:sz w:val="28"/>
-        </w:rPr>
-      </w:pPr>
-    </w:p>
-    <w:p>
-      <w:pPr>
-        <w:spacing w:after="0"/>
-        <w:jc w:val="both"/>
-        <w:rPr>
-          <w:rFonts w:ascii="Times New Roman" w:hAnsi="Times New Roman" w:cs="Times New Roman"/>
-          <w:sz w:val="28"/>
-        </w:rPr>
-      </w:pPr>
-    </w:p>
-    <w:p>
-      <w:pPr>
-        <w:spacing w:after="0"/>
-        <w:jc w:val="both"/>
-        <w:rPr>
-          <w:rFonts w:ascii="Times New Roman" w:hAnsi="Times New Roman" w:cs="Times New Roman"/>
-          <w:sz w:val="28"/>
-        </w:rPr>
-      </w:pPr>
-    </w:p>
-    <w:p>
-      <w:pPr>
-        <w:spacing w:after="0"/>
-        <w:jc w:val="both"/>
-        <w:rPr>
-          <w:rFonts w:ascii="Times New Roman" w:hAnsi="Times New Roman" w:cs="Times New Roman"/>
-          <w:sz w:val="28"/>
-        </w:rPr>
-      </w:pPr>
-    </w:p>
-    <w:p>
-      <w:pPr>
-        <w:spacing w:after="0"/>
-        <w:jc w:val="both"/>
-        <w:rPr>
-          <w:rFonts w:ascii="Times New Roman" w:hAnsi="Times New Roman" w:cs="Times New Roman"/>
-          <w:sz w:val="28"/>
-        </w:rPr>
-      </w:pPr>
-    </w:p>
-    <w:p>
-      <w:pPr>
-        <w:spacing w:after="0"/>
-        <w:jc w:val="both"/>
-        <w:rPr>
-          <w:rFonts w:ascii="Times New Roman" w:hAnsi="Times New Roman" w:cs="Times New Roman"/>
-          <w:sz w:val="28"/>
-        </w:rPr>
-      </w:pPr>
-    </w:p>
-    <w:p>
-      <w:pPr>
-        <w:spacing w:after="0"/>
-        <w:jc w:val="both"/>
-        <w:rPr>
-          <w:rFonts w:ascii="Times New Roman" w:hAnsi="Times New Roman" w:cs="Times New Roman"/>
-          <w:sz w:val="28"/>
-        </w:rPr>
-      </w:pPr>
-    </w:p>
-    <w:p>
-      <w:pPr>
-        <w:spacing w:after="0"/>
-        <w:jc w:val="both"/>
-        <w:rPr>
-          <w:rFonts w:ascii="Times New Roman" w:hAnsi="Times New Roman" w:cs="Times New Roman"/>
-          <w:sz w:val="28"/>
-        </w:rPr>
-      </w:pPr>
-    </w:p>
-    <w:p>
-      <w:pPr>
-        <w:spacing w:after="0"/>
-        <w:jc w:val="both"/>
-        <w:rPr>
-          <w:rFonts w:ascii="Times New Roman" w:hAnsi="Times New Roman" w:cs="Times New Roman"/>
-          <w:sz w:val="28"/>
-        </w:rPr>
-      </w:pPr>
-      <w:r>
-        <w:rPr>
-          <w:rFonts w:ascii="Times New Roman" w:hAnsi="Times New Roman" w:cs="Times New Roman"/>
-          <w:sz w:val="28"/>
-        </w:rPr>
-        <w:t>R-12/1 - Modelo Número 1Modelo Número 1Modelo Número 1Modelo Número 1Modelo Número 1Modelo Número 1Modelo Número 1Modelo Número 1Modelo Número 1Modelo Número 1Modelo Número 1Modelo Número 1Modelo Número 1Modelo Número 1Modelo Número 1Modelo Número 1Modelo Número 1Modelo Número 1Modelo Número 1Modelo Número 1Modelo Número 1Modelo Número 1Modelo Número 1</w:t>
+        <w:t>CvbgfcbgfchgfhgfCvbgfcbgfchgfhgfCvbgfcbgfchgfhgfCvbgfcbgfchgfhgfCvbgfcbgfchgfhgfCvbgfcbgfchgfhgfCvbgfcbgfchgfhgfCvbgfcbgfchgfhgfCvbgfcbgfchgfhgfCvbgfcbgfchgfhgfCvbgfcbgfchgfhgfCvbgfcbgfchgfhgfCvbgfcbgfchgfhgfCvbgfcbgfchgfhgfCvbgfcbgfchgfhgfCvbgfcbgfchgfhgf</w:t>
       </w:r>
     </w:p>
     <w:p>
@@ -3332,8 +3087,8 @@
           <w:rFonts w:ascii="Times New Roman" w:hAnsi="Times New Roman" w:cs="Times New Roman"/>
           <w:sz w:val="28"/>
         </w:rPr>
-        <w:pict w14:anchorId="01686D36">
-          <v:rect id="_x0000_i1213" style="width:0;height:1.5pt" o:hralign="center" o:hrstd="t" o:hr="t" fillcolor="#a0a0a0" stroked="f"/>
+        <w:pict w14:anchorId="4F99EE96">
+          <v:rect id="_x0000_i1570" style="width:0;height:1.5pt" o:hralign="center" o:hrstd="t" o:hr="t" fillcolor="#a0a0a0" stroked="f"/>
         </w:pict>
       </w:r>
     </w:p>

</xml_diff>

<commit_message>
appService cadastrando no WORD
</commit_message>
<xml_diff>
--- a/AdmCartorio/App_Data/Arquivos/1.docx
+++ b/AdmCartorio/App_Data/Arquivos/1.docx
@@ -48,55 +48,12 @@
           <w:sz w:val="28"/>
         </w:rPr>
       </w:pPr>
-      <w:proofErr w:type="spellStart"/>
-      <w:proofErr w:type="gramStart"/>
       <w:r>
         <w:rPr>
           <w:rFonts w:ascii="Times New Roman" w:hAnsi="Times New Roman" w:cs="Times New Roman"/>
           <w:sz w:val="28"/>
         </w:rPr>
-        <w:t>Eu,teste</w:t>
-      </w:r>
-      <w:proofErr w:type="spellEnd"/>
-      <w:proofErr w:type="gramEnd"/>
-      <w:r>
-        <w:rPr>
-          <w:rFonts w:ascii="Times New Roman" w:hAnsi="Times New Roman" w:cs="Times New Roman"/>
-          <w:sz w:val="28"/>
-        </w:rPr>
-        <w:t xml:space="preserve"> query teste query, com número de CPF teste query e RG teste </w:t>
-      </w:r>
-      <w:proofErr w:type="spellStart"/>
-      <w:r>
-        <w:rPr>
-          <w:rFonts w:ascii="Times New Roman" w:hAnsi="Times New Roman" w:cs="Times New Roman"/>
-          <w:sz w:val="28"/>
-        </w:rPr>
-        <w:t>queryEu,teste</w:t>
-      </w:r>
-      <w:proofErr w:type="spellEnd"/>
-      <w:r>
-        <w:rPr>
-          <w:rFonts w:ascii="Times New Roman" w:hAnsi="Times New Roman" w:cs="Times New Roman"/>
-          <w:sz w:val="28"/>
-        </w:rPr>
-        <w:t xml:space="preserve"> query teste query, com número de CPF teste query e RG teste </w:t>
-      </w:r>
-      <w:proofErr w:type="spellStart"/>
-      <w:r>
-        <w:rPr>
-          <w:rFonts w:ascii="Times New Roman" w:hAnsi="Times New Roman" w:cs="Times New Roman"/>
-          <w:sz w:val="28"/>
-        </w:rPr>
-        <w:t>queryEu,teste</w:t>
-      </w:r>
-      <w:proofErr w:type="spellEnd"/>
-      <w:r>
-        <w:rPr>
-          <w:rFonts w:ascii="Times New Roman" w:hAnsi="Times New Roman" w:cs="Times New Roman"/>
-          <w:sz w:val="28"/>
-        </w:rPr>
-        <w:t xml:space="preserve"> query teste query, com número de CPF teste query e RG teste query</w:t>
+        <w:t>Eu,teste query teste query, com número de CPF teste query e RG teste queryEu,teste query teste query, com número de CPF teste query e RG teste queryEu,teste query teste query, com número de CPF teste query e RG teste query</w:t>
       </w:r>
     </w:p>
     <w:p>
@@ -3009,6 +2966,13 @@
           <w:sz w:val="28"/>
         </w:rPr>
       </w:pPr>
+      <w:r>
+        <w:rPr>
+          <w:rFonts w:ascii="Times New Roman" w:hAnsi="Times New Roman" w:cs="Times New Roman"/>
+          <w:sz w:val="28"/>
+        </w:rPr>
+        <w:tab/>
+      </w:r>
     </w:p>
     <w:p>
       <w:pPr>
@@ -3068,7 +3032,919 @@
           <w:rFonts w:ascii="Times New Roman" w:hAnsi="Times New Roman" w:cs="Times New Roman"/>
           <w:sz w:val="28"/>
         </w:rPr>
-        <w:t>CvbgfcbgfchgfhgfCvbgfcbgfchgfhgfCvbgfcbgfchgfhgfCvbgfcbgfchgfhgfCvbgfcbgfchgfhgfCvbgfcbgfchgfhgfCvbgfcbgfchgfhgfCvbgfcbgfchgfhgfCvbgfcbgfchgfhgfCvbgfcbgfchgfhgfCvbgfcbgfchgfhgfCvbgfcbgfchgfhgfCvbgfcbgfchgfhgfCvbgfcbgfchgfhgfCvbgfcbgfchgfhgfCvbgfcbgfchgfhgf</w:t>
+        <w:t>Teste queryTeste queryTeste queryTeste queryTeste queryTeste queryTesteXTeste queryTeste queryTeste queryTeste queryTeste queryTeste queryTesteXTeste queryTeste queryTeste queryTeste queryTeste queryTeste queryTesteXTeste queryTeste queryTeste queryTeste queryTeste queryTeste queryTesteXTeste queryTeste queryTeste queryTeste queryTeste queryTeste queryTesteXTeste queryTeste queryTeste queryTeste queryTeste queryTeste queryTesteXTeste queryTeste queryTeste queryTeste queryTeste queryTeste queryTesteXTeste queryTeste queryTeste queryTeste queryTeste queryTeste queryTesteXTeste queryTeste queryTeste queryTeste queryTeste queryTeste queryTesteXTeste queryTeste queryTeste queryTeste queryTeste queryTeste queryTesteXTeste queryTeste queryTeste queryTeste queryTeste queryTeste queryTesteXTeste queryTeste queryTeste queryTeste queryTeste queryTeste queryTesteXTeste queryTeste queryTeste queryTeste queryTeste queryTeste queryTesteXTeste queryTeste queryTeste queryTeste queryTeste queryTeste queryTesteXTeste queryTeste queryTeste queryTeste queryTeste queryTeste queryTesteXTeste queryTeste queryTeste queryTeste queryTeste queryTeste queryTesteXTeste queryTeste queryTeste queryTeste queryTeste queryTeste queryTesteXTeste queryTeste queryTeste queryTeste queryTeste queryTeste queryTesteXTeste queryTeste queryTeste queryTeste queryTeste queryTeste queryTesteXTeste queryTeste queryTeste queryTeste queryTeste queryTeste queryTesteXTeste queryTeste queryTeste queryTeste queryTeste queryTeste queryTesteXTeste queryTeste queryTeste queryTeste queryTeste queryTeste queryTesteXTeste queryTeste queryTeste queryTeste queryTeste queryTeste queryTesteX</w:t>
+      </w:r>
+    </w:p>
+    <w:p>
+      <w:pPr>
+        <w:spacing w:after="0"/>
+        <w:jc w:val="both"/>
+        <w:rPr>
+          <w:rFonts w:ascii="Times New Roman" w:hAnsi="Times New Roman" w:cs="Times New Roman"/>
+          <w:sz w:val="28"/>
+        </w:rPr>
+      </w:pPr>
+      <w:r>
+        <w:rPr>
+          <w:rFonts w:ascii="Times New Roman" w:hAnsi="Times New Roman" w:cs="Times New Roman"/>
+          <w:sz w:val="28"/>
+        </w:rPr>
+        <w:pict w14:anchorId="46D7BB49">
+          <v:rect id="_x0000_i1028" style="width:0;height:1.5pt" o:hralign="center" o:hrstd="t" o:hr="t" fillcolor="#a0a0a0" stroked="f"/>
+        </w:pict>
+      </w:r>
+    </w:p>
+    <w:p>
+      <w:pPr>
+        <w:spacing w:after="0"/>
+        <w:jc w:val="both"/>
+        <w:rPr>
+          <w:rFonts w:ascii="Times New Roman" w:hAnsi="Times New Roman" w:cs="Times New Roman"/>
+          <w:sz w:val="28"/>
+        </w:rPr>
+      </w:pPr>
+    </w:p>
+    <w:p>
+      <w:pPr>
+        <w:spacing w:after="0"/>
+        <w:jc w:val="both"/>
+        <w:rPr>
+          <w:rFonts w:ascii="Times New Roman" w:hAnsi="Times New Roman" w:cs="Times New Roman"/>
+          <w:sz w:val="28"/>
+        </w:rPr>
+      </w:pPr>
+    </w:p>
+    <w:p>
+      <w:pPr>
+        <w:spacing w:after="0"/>
+        <w:jc w:val="both"/>
+        <w:rPr>
+          <w:rFonts w:ascii="Times New Roman" w:hAnsi="Times New Roman" w:cs="Times New Roman"/>
+          <w:sz w:val="28"/>
+        </w:rPr>
+      </w:pPr>
+    </w:p>
+    <w:p>
+      <w:pPr>
+        <w:spacing w:after="0"/>
+        <w:jc w:val="both"/>
+        <w:rPr>
+          <w:rFonts w:ascii="Times New Roman" w:hAnsi="Times New Roman" w:cs="Times New Roman"/>
+          <w:sz w:val="28"/>
+        </w:rPr>
+      </w:pPr>
+    </w:p>
+    <w:p>
+      <w:pPr>
+        <w:spacing w:after="0"/>
+        <w:jc w:val="both"/>
+        <w:rPr>
+          <w:rFonts w:ascii="Times New Roman" w:hAnsi="Times New Roman" w:cs="Times New Roman"/>
+          <w:sz w:val="28"/>
+        </w:rPr>
+      </w:pPr>
+    </w:p>
+    <w:p>
+      <w:pPr>
+        <w:spacing w:after="0"/>
+        <w:jc w:val="both"/>
+        <w:rPr>
+          <w:rFonts w:ascii="Times New Roman" w:hAnsi="Times New Roman" w:cs="Times New Roman"/>
+          <w:sz w:val="28"/>
+        </w:rPr>
+      </w:pPr>
+    </w:p>
+    <w:p>
+      <w:pPr>
+        <w:spacing w:after="0"/>
+        <w:jc w:val="both"/>
+        <w:rPr>
+          <w:rFonts w:ascii="Times New Roman" w:hAnsi="Times New Roman" w:cs="Times New Roman"/>
+          <w:sz w:val="28"/>
+        </w:rPr>
+      </w:pPr>
+    </w:p>
+    <w:p>
+      <w:pPr>
+        <w:spacing w:after="0"/>
+        <w:jc w:val="both"/>
+        <w:rPr>
+          <w:rFonts w:ascii="Times New Roman" w:hAnsi="Times New Roman" w:cs="Times New Roman"/>
+          <w:sz w:val="28"/>
+        </w:rPr>
+      </w:pPr>
+    </w:p>
+    <w:p>
+      <w:pPr>
+        <w:spacing w:after="0"/>
+        <w:jc w:val="both"/>
+        <w:rPr>
+          <w:rFonts w:ascii="Times New Roman" w:hAnsi="Times New Roman" w:cs="Times New Roman"/>
+          <w:sz w:val="28"/>
+        </w:rPr>
+      </w:pPr>
+    </w:p>
+    <w:p>
+      <w:pPr>
+        <w:spacing w:after="0"/>
+        <w:jc w:val="both"/>
+        <w:rPr>
+          <w:rFonts w:ascii="Times New Roman" w:hAnsi="Times New Roman" w:cs="Times New Roman"/>
+          <w:sz w:val="28"/>
+        </w:rPr>
+      </w:pPr>
+    </w:p>
+    <w:p>
+      <w:pPr>
+        <w:spacing w:after="0"/>
+        <w:jc w:val="both"/>
+        <w:rPr>
+          <w:rFonts w:ascii="Times New Roman" w:hAnsi="Times New Roman" w:cs="Times New Roman"/>
+          <w:sz w:val="28"/>
+        </w:rPr>
+      </w:pPr>
+    </w:p>
+    <w:p>
+      <w:pPr>
+        <w:spacing w:after="0"/>
+        <w:jc w:val="both"/>
+        <w:rPr>
+          <w:rFonts w:ascii="Times New Roman" w:hAnsi="Times New Roman" w:cs="Times New Roman"/>
+          <w:sz w:val="28"/>
+        </w:rPr>
+      </w:pPr>
+    </w:p>
+    <w:p>
+      <w:pPr>
+        <w:spacing w:after="0"/>
+        <w:jc w:val="both"/>
+        <w:rPr>
+          <w:rFonts w:ascii="Times New Roman" w:hAnsi="Times New Roman" w:cs="Times New Roman"/>
+          <w:sz w:val="28"/>
+        </w:rPr>
+      </w:pPr>
+    </w:p>
+    <w:p>
+      <w:pPr>
+        <w:spacing w:after="0"/>
+        <w:jc w:val="both"/>
+        <w:rPr>
+          <w:rFonts w:ascii="Times New Roman" w:hAnsi="Times New Roman" w:cs="Times New Roman"/>
+          <w:sz w:val="28"/>
+        </w:rPr>
+      </w:pPr>
+    </w:p>
+    <w:p>
+      <w:pPr>
+        <w:spacing w:after="0"/>
+        <w:jc w:val="both"/>
+        <w:rPr>
+          <w:rFonts w:ascii="Times New Roman" w:hAnsi="Times New Roman" w:cs="Times New Roman"/>
+          <w:sz w:val="28"/>
+        </w:rPr>
+      </w:pPr>
+    </w:p>
+    <w:p>
+      <w:pPr>
+        <w:spacing w:after="0"/>
+        <w:jc w:val="both"/>
+        <w:rPr>
+          <w:rFonts w:ascii="Times New Roman" w:hAnsi="Times New Roman" w:cs="Times New Roman"/>
+          <w:sz w:val="28"/>
+        </w:rPr>
+      </w:pPr>
+    </w:p>
+    <w:p>
+      <w:pPr>
+        <w:spacing w:after="0"/>
+        <w:jc w:val="both"/>
+        <w:rPr>
+          <w:rFonts w:ascii="Times New Roman" w:hAnsi="Times New Roman" w:cs="Times New Roman"/>
+          <w:sz w:val="28"/>
+        </w:rPr>
+      </w:pPr>
+    </w:p>
+    <w:p>
+      <w:pPr>
+        <w:spacing w:after="0"/>
+        <w:jc w:val="both"/>
+        <w:rPr>
+          <w:rFonts w:ascii="Times New Roman" w:hAnsi="Times New Roman" w:cs="Times New Roman"/>
+          <w:sz w:val="28"/>
+        </w:rPr>
+      </w:pPr>
+    </w:p>
+    <w:p>
+      <w:pPr>
+        <w:spacing w:after="0"/>
+        <w:jc w:val="both"/>
+        <w:rPr>
+          <w:rFonts w:ascii="Times New Roman" w:hAnsi="Times New Roman" w:cs="Times New Roman"/>
+          <w:sz w:val="28"/>
+        </w:rPr>
+      </w:pPr>
+    </w:p>
+    <w:p>
+      <w:pPr>
+        <w:spacing w:after="0"/>
+        <w:jc w:val="both"/>
+        <w:rPr>
+          <w:rFonts w:ascii="Times New Roman" w:hAnsi="Times New Roman" w:cs="Times New Roman"/>
+          <w:sz w:val="28"/>
+        </w:rPr>
+      </w:pPr>
+    </w:p>
+    <w:p>
+      <w:pPr>
+        <w:spacing w:after="0"/>
+        <w:jc w:val="both"/>
+        <w:rPr>
+          <w:rFonts w:ascii="Times New Roman" w:hAnsi="Times New Roman" w:cs="Times New Roman"/>
+          <w:sz w:val="28"/>
+        </w:rPr>
+      </w:pPr>
+    </w:p>
+    <w:p>
+      <w:pPr>
+        <w:spacing w:after="0"/>
+        <w:jc w:val="both"/>
+        <w:rPr>
+          <w:rFonts w:ascii="Times New Roman" w:hAnsi="Times New Roman" w:cs="Times New Roman"/>
+          <w:sz w:val="28"/>
+        </w:rPr>
+      </w:pPr>
+    </w:p>
+    <w:p>
+      <w:pPr>
+        <w:spacing w:after="0"/>
+        <w:jc w:val="both"/>
+        <w:rPr>
+          <w:rFonts w:ascii="Times New Roman" w:hAnsi="Times New Roman" w:cs="Times New Roman"/>
+          <w:sz w:val="28"/>
+        </w:rPr>
+      </w:pPr>
+    </w:p>
+    <w:p>
+      <w:pPr>
+        <w:spacing w:after="0"/>
+        <w:jc w:val="both"/>
+        <w:rPr>
+          <w:rFonts w:ascii="Times New Roman" w:hAnsi="Times New Roman" w:cs="Times New Roman"/>
+          <w:sz w:val="28"/>
+        </w:rPr>
+      </w:pPr>
+    </w:p>
+    <w:p>
+      <w:pPr>
+        <w:spacing w:after="0"/>
+        <w:jc w:val="both"/>
+        <w:rPr>
+          <w:rFonts w:ascii="Times New Roman" w:hAnsi="Times New Roman" w:cs="Times New Roman"/>
+          <w:sz w:val="28"/>
+        </w:rPr>
+      </w:pPr>
+    </w:p>
+    <w:p>
+      <w:pPr>
+        <w:spacing w:after="0"/>
+        <w:jc w:val="both"/>
+        <w:rPr>
+          <w:rFonts w:ascii="Times New Roman" w:hAnsi="Times New Roman" w:cs="Times New Roman"/>
+          <w:sz w:val="28"/>
+        </w:rPr>
+      </w:pPr>
+    </w:p>
+    <w:p>
+      <w:pPr>
+        <w:spacing w:after="0"/>
+        <w:jc w:val="both"/>
+        <w:rPr>
+          <w:rFonts w:ascii="Times New Roman" w:hAnsi="Times New Roman" w:cs="Times New Roman"/>
+          <w:sz w:val="28"/>
+        </w:rPr>
+      </w:pPr>
+    </w:p>
+    <w:p>
+      <w:pPr>
+        <w:spacing w:after="0"/>
+        <w:jc w:val="both"/>
+        <w:rPr>
+          <w:rFonts w:ascii="Times New Roman" w:hAnsi="Times New Roman" w:cs="Times New Roman"/>
+          <w:sz w:val="28"/>
+        </w:rPr>
+      </w:pPr>
+    </w:p>
+    <w:p>
+      <w:pPr>
+        <w:spacing w:after="0"/>
+        <w:jc w:val="both"/>
+        <w:rPr>
+          <w:rFonts w:ascii="Times New Roman" w:hAnsi="Times New Roman" w:cs="Times New Roman"/>
+          <w:sz w:val="28"/>
+        </w:rPr>
+      </w:pPr>
+    </w:p>
+    <w:p>
+      <w:pPr>
+        <w:spacing w:after="0"/>
+        <w:jc w:val="both"/>
+        <w:rPr>
+          <w:rFonts w:ascii="Times New Roman" w:hAnsi="Times New Roman" w:cs="Times New Roman"/>
+          <w:sz w:val="28"/>
+        </w:rPr>
+      </w:pPr>
+    </w:p>
+    <w:p>
+      <w:pPr>
+        <w:spacing w:after="0"/>
+        <w:jc w:val="both"/>
+        <w:rPr>
+          <w:rFonts w:ascii="Times New Roman" w:hAnsi="Times New Roman" w:cs="Times New Roman"/>
+          <w:sz w:val="28"/>
+        </w:rPr>
+      </w:pPr>
+    </w:p>
+    <w:p>
+      <w:pPr>
+        <w:spacing w:after="0"/>
+        <w:jc w:val="both"/>
+        <w:rPr>
+          <w:rFonts w:ascii="Times New Roman" w:hAnsi="Times New Roman" w:cs="Times New Roman"/>
+          <w:sz w:val="28"/>
+        </w:rPr>
+      </w:pPr>
+    </w:p>
+    <w:p>
+      <w:pPr>
+        <w:spacing w:after="0"/>
+        <w:jc w:val="both"/>
+        <w:rPr>
+          <w:rFonts w:ascii="Times New Roman" w:hAnsi="Times New Roman" w:cs="Times New Roman"/>
+          <w:sz w:val="28"/>
+        </w:rPr>
+      </w:pPr>
+    </w:p>
+    <w:p>
+      <w:pPr>
+        <w:spacing w:after="0"/>
+        <w:jc w:val="both"/>
+        <w:rPr>
+          <w:rFonts w:ascii="Times New Roman" w:hAnsi="Times New Roman" w:cs="Times New Roman"/>
+          <w:sz w:val="28"/>
+        </w:rPr>
+      </w:pPr>
+    </w:p>
+    <w:p>
+      <w:pPr>
+        <w:spacing w:after="0"/>
+        <w:jc w:val="both"/>
+        <w:rPr>
+          <w:rFonts w:ascii="Times New Roman" w:hAnsi="Times New Roman" w:cs="Times New Roman"/>
+          <w:sz w:val="28"/>
+        </w:rPr>
+      </w:pPr>
+    </w:p>
+    <w:p>
+      <w:pPr>
+        <w:spacing w:after="0"/>
+        <w:jc w:val="both"/>
+        <w:rPr>
+          <w:rFonts w:ascii="Times New Roman" w:hAnsi="Times New Roman" w:cs="Times New Roman"/>
+          <w:sz w:val="28"/>
+        </w:rPr>
+      </w:pPr>
+    </w:p>
+    <w:p>
+      <w:pPr>
+        <w:spacing w:after="0"/>
+        <w:jc w:val="both"/>
+        <w:rPr>
+          <w:rFonts w:ascii="Times New Roman" w:hAnsi="Times New Roman" w:cs="Times New Roman"/>
+          <w:sz w:val="28"/>
+        </w:rPr>
+      </w:pPr>
+    </w:p>
+    <w:p>
+      <w:pPr>
+        <w:spacing w:after="0"/>
+        <w:jc w:val="both"/>
+        <w:rPr>
+          <w:rFonts w:ascii="Times New Roman" w:hAnsi="Times New Roman" w:cs="Times New Roman"/>
+          <w:sz w:val="28"/>
+        </w:rPr>
+      </w:pPr>
+    </w:p>
+    <w:p>
+      <w:pPr>
+        <w:spacing w:after="0"/>
+        <w:jc w:val="both"/>
+        <w:rPr>
+          <w:rFonts w:ascii="Times New Roman" w:hAnsi="Times New Roman" w:cs="Times New Roman"/>
+          <w:sz w:val="28"/>
+        </w:rPr>
+      </w:pPr>
+    </w:p>
+    <w:p>
+      <w:pPr>
+        <w:spacing w:after="0"/>
+        <w:jc w:val="both"/>
+        <w:rPr>
+          <w:rFonts w:ascii="Times New Roman" w:hAnsi="Times New Roman" w:cs="Times New Roman"/>
+          <w:sz w:val="28"/>
+        </w:rPr>
+      </w:pPr>
+    </w:p>
+    <w:p>
+      <w:pPr>
+        <w:spacing w:after="0"/>
+        <w:jc w:val="both"/>
+        <w:rPr>
+          <w:rFonts w:ascii="Times New Roman" w:hAnsi="Times New Roman" w:cs="Times New Roman"/>
+          <w:sz w:val="28"/>
+        </w:rPr>
+      </w:pPr>
+    </w:p>
+    <w:p>
+      <w:pPr>
+        <w:spacing w:after="0"/>
+        <w:jc w:val="both"/>
+        <w:rPr>
+          <w:rFonts w:ascii="Times New Roman" w:hAnsi="Times New Roman" w:cs="Times New Roman"/>
+          <w:sz w:val="28"/>
+        </w:rPr>
+      </w:pPr>
+    </w:p>
+    <w:p>
+      <w:pPr>
+        <w:spacing w:after="0"/>
+        <w:jc w:val="both"/>
+        <w:rPr>
+          <w:rFonts w:ascii="Times New Roman" w:hAnsi="Times New Roman" w:cs="Times New Roman"/>
+          <w:sz w:val="28"/>
+        </w:rPr>
+      </w:pPr>
+    </w:p>
+    <w:p>
+      <w:pPr>
+        <w:spacing w:after="0"/>
+        <w:jc w:val="both"/>
+        <w:rPr>
+          <w:rFonts w:ascii="Times New Roman" w:hAnsi="Times New Roman" w:cs="Times New Roman"/>
+          <w:sz w:val="28"/>
+        </w:rPr>
+      </w:pPr>
+    </w:p>
+    <w:p>
+      <w:pPr>
+        <w:spacing w:after="0"/>
+        <w:jc w:val="both"/>
+        <w:rPr>
+          <w:rFonts w:ascii="Times New Roman" w:hAnsi="Times New Roman" w:cs="Times New Roman"/>
+          <w:sz w:val="28"/>
+        </w:rPr>
+      </w:pPr>
+    </w:p>
+    <w:p>
+      <w:pPr>
+        <w:spacing w:after="0"/>
+        <w:jc w:val="both"/>
+        <w:rPr>
+          <w:rFonts w:ascii="Times New Roman" w:hAnsi="Times New Roman" w:cs="Times New Roman"/>
+          <w:sz w:val="28"/>
+        </w:rPr>
+      </w:pPr>
+    </w:p>
+    <w:p>
+      <w:pPr>
+        <w:spacing w:after="0"/>
+        <w:jc w:val="both"/>
+        <w:rPr>
+          <w:rFonts w:ascii="Times New Roman" w:hAnsi="Times New Roman" w:cs="Times New Roman"/>
+          <w:sz w:val="28"/>
+        </w:rPr>
+      </w:pPr>
+    </w:p>
+    <w:p>
+      <w:pPr>
+        <w:spacing w:after="0"/>
+        <w:jc w:val="both"/>
+        <w:rPr>
+          <w:rFonts w:ascii="Times New Roman" w:hAnsi="Times New Roman" w:cs="Times New Roman"/>
+          <w:sz w:val="28"/>
+        </w:rPr>
+      </w:pPr>
+    </w:p>
+    <w:p>
+      <w:pPr>
+        <w:spacing w:after="0"/>
+        <w:jc w:val="both"/>
+        <w:rPr>
+          <w:rFonts w:ascii="Times New Roman" w:hAnsi="Times New Roman" w:cs="Times New Roman"/>
+          <w:sz w:val="28"/>
+        </w:rPr>
+      </w:pPr>
+    </w:p>
+    <w:p>
+      <w:pPr>
+        <w:spacing w:after="0"/>
+        <w:jc w:val="both"/>
+        <w:rPr>
+          <w:rFonts w:ascii="Times New Roman" w:hAnsi="Times New Roman" w:cs="Times New Roman"/>
+          <w:sz w:val="28"/>
+        </w:rPr>
+      </w:pPr>
+    </w:p>
+    <w:p>
+      <w:pPr>
+        <w:spacing w:after="0"/>
+        <w:jc w:val="both"/>
+        <w:rPr>
+          <w:rFonts w:ascii="Times New Roman" w:hAnsi="Times New Roman" w:cs="Times New Roman"/>
+          <w:sz w:val="28"/>
+        </w:rPr>
+      </w:pPr>
+    </w:p>
+    <w:p>
+      <w:pPr>
+        <w:spacing w:after="0"/>
+        <w:jc w:val="both"/>
+        <w:rPr>
+          <w:rFonts w:ascii="Times New Roman" w:hAnsi="Times New Roman" w:cs="Times New Roman"/>
+          <w:sz w:val="28"/>
+        </w:rPr>
+      </w:pPr>
+    </w:p>
+    <w:p>
+      <w:pPr>
+        <w:spacing w:after="0"/>
+        <w:jc w:val="both"/>
+        <w:rPr>
+          <w:rFonts w:ascii="Times New Roman" w:hAnsi="Times New Roman" w:cs="Times New Roman"/>
+          <w:sz w:val="28"/>
+        </w:rPr>
+      </w:pPr>
+    </w:p>
+    <w:p>
+      <w:pPr>
+        <w:spacing w:after="0"/>
+        <w:jc w:val="both"/>
+        <w:rPr>
+          <w:rFonts w:ascii="Times New Roman" w:hAnsi="Times New Roman" w:cs="Times New Roman"/>
+          <w:sz w:val="28"/>
+        </w:rPr>
+      </w:pPr>
+    </w:p>
+    <w:p>
+      <w:pPr>
+        <w:spacing w:after="0"/>
+        <w:jc w:val="both"/>
+        <w:rPr>
+          <w:rFonts w:ascii="Times New Roman" w:hAnsi="Times New Roman" w:cs="Times New Roman"/>
+          <w:sz w:val="28"/>
+        </w:rPr>
+      </w:pPr>
+    </w:p>
+    <w:p>
+      <w:pPr>
+        <w:spacing w:after="0"/>
+        <w:jc w:val="both"/>
+        <w:rPr>
+          <w:rFonts w:ascii="Times New Roman" w:hAnsi="Times New Roman" w:cs="Times New Roman"/>
+          <w:sz w:val="28"/>
+        </w:rPr>
+      </w:pPr>
+    </w:p>
+    <w:p>
+      <w:pPr>
+        <w:spacing w:after="0"/>
+        <w:jc w:val="both"/>
+        <w:rPr>
+          <w:rFonts w:ascii="Times New Roman" w:hAnsi="Times New Roman" w:cs="Times New Roman"/>
+          <w:sz w:val="28"/>
+        </w:rPr>
+      </w:pPr>
+    </w:p>
+    <w:p>
+      <w:pPr>
+        <w:spacing w:after="0"/>
+        <w:jc w:val="both"/>
+        <w:rPr>
+          <w:rFonts w:ascii="Times New Roman" w:hAnsi="Times New Roman" w:cs="Times New Roman"/>
+          <w:sz w:val="28"/>
+        </w:rPr>
+      </w:pPr>
+    </w:p>
+    <w:p>
+      <w:pPr>
+        <w:spacing w:after="0"/>
+        <w:jc w:val="both"/>
+        <w:rPr>
+          <w:rFonts w:ascii="Times New Roman" w:hAnsi="Times New Roman" w:cs="Times New Roman"/>
+          <w:sz w:val="28"/>
+        </w:rPr>
+      </w:pPr>
+    </w:p>
+    <w:p>
+      <w:pPr>
+        <w:spacing w:after="0"/>
+        <w:jc w:val="both"/>
+        <w:rPr>
+          <w:rFonts w:ascii="Times New Roman" w:hAnsi="Times New Roman" w:cs="Times New Roman"/>
+          <w:sz w:val="28"/>
+        </w:rPr>
+      </w:pPr>
+    </w:p>
+    <w:p>
+      <w:pPr>
+        <w:spacing w:after="0"/>
+        <w:jc w:val="both"/>
+        <w:rPr>
+          <w:rFonts w:ascii="Times New Roman" w:hAnsi="Times New Roman" w:cs="Times New Roman"/>
+          <w:sz w:val="28"/>
+        </w:rPr>
+      </w:pPr>
+    </w:p>
+    <w:p>
+      <w:pPr>
+        <w:spacing w:after="0"/>
+        <w:jc w:val="both"/>
+        <w:rPr>
+          <w:rFonts w:ascii="Times New Roman" w:hAnsi="Times New Roman" w:cs="Times New Roman"/>
+          <w:sz w:val="28"/>
+        </w:rPr>
+      </w:pPr>
+    </w:p>
+    <w:p>
+      <w:pPr>
+        <w:spacing w:after="0"/>
+        <w:jc w:val="both"/>
+        <w:rPr>
+          <w:rFonts w:ascii="Times New Roman" w:hAnsi="Times New Roman" w:cs="Times New Roman"/>
+          <w:sz w:val="28"/>
+        </w:rPr>
+      </w:pPr>
+    </w:p>
+    <w:p>
+      <w:pPr>
+        <w:spacing w:after="0"/>
+        <w:jc w:val="both"/>
+        <w:rPr>
+          <w:rFonts w:ascii="Times New Roman" w:hAnsi="Times New Roman" w:cs="Times New Roman"/>
+          <w:sz w:val="28"/>
+        </w:rPr>
+      </w:pPr>
+    </w:p>
+    <w:p>
+      <w:pPr>
+        <w:spacing w:after="0"/>
+        <w:jc w:val="both"/>
+        <w:rPr>
+          <w:rFonts w:ascii="Times New Roman" w:hAnsi="Times New Roman" w:cs="Times New Roman"/>
+          <w:sz w:val="28"/>
+        </w:rPr>
+      </w:pPr>
+    </w:p>
+    <w:p>
+      <w:pPr>
+        <w:spacing w:after="0"/>
+        <w:jc w:val="both"/>
+        <w:rPr>
+          <w:rFonts w:ascii="Times New Roman" w:hAnsi="Times New Roman" w:cs="Times New Roman"/>
+          <w:sz w:val="28"/>
+        </w:rPr>
+      </w:pPr>
+    </w:p>
+    <w:p>
+      <w:pPr>
+        <w:spacing w:after="0"/>
+        <w:jc w:val="both"/>
+        <w:rPr>
+          <w:rFonts w:ascii="Times New Roman" w:hAnsi="Times New Roman" w:cs="Times New Roman"/>
+          <w:sz w:val="28"/>
+        </w:rPr>
+      </w:pPr>
+    </w:p>
+    <w:p>
+      <w:pPr>
+        <w:spacing w:after="0"/>
+        <w:jc w:val="both"/>
+        <w:rPr>
+          <w:rFonts w:ascii="Times New Roman" w:hAnsi="Times New Roman" w:cs="Times New Roman"/>
+          <w:sz w:val="28"/>
+        </w:rPr>
+      </w:pPr>
+    </w:p>
+    <w:p>
+      <w:pPr>
+        <w:spacing w:after="0"/>
+        <w:jc w:val="both"/>
+        <w:rPr>
+          <w:rFonts w:ascii="Times New Roman" w:hAnsi="Times New Roman" w:cs="Times New Roman"/>
+          <w:sz w:val="28"/>
+        </w:rPr>
+      </w:pPr>
+    </w:p>
+    <w:p>
+      <w:pPr>
+        <w:spacing w:after="0"/>
+        <w:jc w:val="both"/>
+        <w:rPr>
+          <w:rFonts w:ascii="Times New Roman" w:hAnsi="Times New Roman" w:cs="Times New Roman"/>
+          <w:sz w:val="28"/>
+        </w:rPr>
+      </w:pPr>
+    </w:p>
+    <w:p>
+      <w:pPr>
+        <w:spacing w:after="0"/>
+        <w:jc w:val="both"/>
+        <w:rPr>
+          <w:rFonts w:ascii="Times New Roman" w:hAnsi="Times New Roman" w:cs="Times New Roman"/>
+          <w:sz w:val="28"/>
+        </w:rPr>
+      </w:pPr>
+    </w:p>
+    <w:p>
+      <w:pPr>
+        <w:spacing w:after="0"/>
+        <w:jc w:val="both"/>
+        <w:rPr>
+          <w:rFonts w:ascii="Times New Roman" w:hAnsi="Times New Roman" w:cs="Times New Roman"/>
+          <w:sz w:val="28"/>
+        </w:rPr>
+      </w:pPr>
+    </w:p>
+    <w:p>
+      <w:pPr>
+        <w:spacing w:after="0"/>
+        <w:jc w:val="both"/>
+        <w:rPr>
+          <w:rFonts w:ascii="Times New Roman" w:hAnsi="Times New Roman" w:cs="Times New Roman"/>
+          <w:sz w:val="28"/>
+        </w:rPr>
+      </w:pPr>
+    </w:p>
+    <w:p>
+      <w:pPr>
+        <w:spacing w:after="0"/>
+        <w:jc w:val="both"/>
+        <w:rPr>
+          <w:rFonts w:ascii="Times New Roman" w:hAnsi="Times New Roman" w:cs="Times New Roman"/>
+          <w:sz w:val="28"/>
+        </w:rPr>
+      </w:pPr>
+    </w:p>
+    <w:p>
+      <w:pPr>
+        <w:spacing w:after="0"/>
+        <w:jc w:val="both"/>
+        <w:rPr>
+          <w:rFonts w:ascii="Times New Roman" w:hAnsi="Times New Roman" w:cs="Times New Roman"/>
+          <w:sz w:val="28"/>
+        </w:rPr>
+      </w:pPr>
+    </w:p>
+    <w:p>
+      <w:pPr>
+        <w:spacing w:after="0"/>
+        <w:jc w:val="both"/>
+        <w:rPr>
+          <w:rFonts w:ascii="Times New Roman" w:hAnsi="Times New Roman" w:cs="Times New Roman"/>
+          <w:sz w:val="28"/>
+        </w:rPr>
+        <w:sectPr>
+          <w:pgSz w:w="10319" w:h="14571"/>
+          <w:pgMar w:top="1417" w:right="1246" w:bottom="700" w:left="727" w:header="708" w:footer="708" w:gutter="0"/>
+          <w:cols w:space="708"/>
+          <w:docGrid w:linePitch="360"/>
+        </w:sectPr>
+      </w:pPr>
+    </w:p>
+    <w:p>
+      <w:pPr>
+        <w:spacing w:after="0"/>
+        <w:jc w:val="both"/>
+        <w:rPr>
+          <w:rFonts w:ascii="Times New Roman" w:hAnsi="Times New Roman" w:cs="Times New Roman"/>
+          <w:b/>
+          <w:sz w:val="28"/>
+        </w:rPr>
+      </w:pPr>
+      <w:r>
+        <w:rPr>
+          <w:rFonts w:ascii="Times New Roman" w:hAnsi="Times New Roman" w:cs="Times New Roman"/>
+          <w:sz w:val="28"/>
+        </w:rPr>
+        <w:lastRenderedPageBreak/>
+        <w:t xml:space="preserve">     1                               7                                 </w:t>
+      </w:r>
+      <w:r>
+        <w:rPr>
+          <w:rFonts w:ascii="Times New Roman" w:hAnsi="Times New Roman" w:cs="Times New Roman"/>
+          <w:b/>
+          <w:sz w:val="28"/>
+        </w:rPr>
+        <w:t xml:space="preserve">   26 de abril de 2019.</w:t>
+      </w:r>
+    </w:p>
+    <w:p>
+      <w:pPr>
+        <w:spacing w:after="0"/>
+        <w:jc w:val="both"/>
+        <w:rPr>
+          <w:rFonts w:ascii="Times New Roman" w:hAnsi="Times New Roman" w:cs="Times New Roman"/>
+          <w:b/>
+          <w:sz w:val="28"/>
+        </w:rPr>
+      </w:pPr>
+    </w:p>
+    <w:p>
+      <w:pPr>
+        <w:spacing w:after="0"/>
+        <w:jc w:val="both"/>
+        <w:rPr>
+          <w:rFonts w:ascii="Times New Roman" w:hAnsi="Times New Roman" w:cs="Times New Roman"/>
+          <w:sz w:val="28"/>
+        </w:rPr>
+      </w:pPr>
+      <w:r>
+        <w:rPr>
+          <w:rFonts w:ascii="Times New Roman" w:hAnsi="Times New Roman" w:cs="Times New Roman"/>
+          <w:sz w:val="28"/>
+        </w:rPr>
+        <w:t>CvbgfcbgfchgfhgfCvbgfcbgfchgfhgfCvbgfcbgfchgfhgfCvbgfcbgfchgfhgfCvbgfcbgfchgfhgfCvbgfcbgfchgfhgfCvbgfcbgfchgfhgfCvbgfcbgfchgfhgfCvbgfcbgfchgfhgfCvbgfcbgfchgfhgfCvbgfcbgfchgfhgfCvbgfcbgfchgfhgfCvbgfcbgfchgfhgfCvbgfcbgfchgfhgfCvbgfcbgfchgfhgfCvbgfcbgfchgfhgfCvbgfcbgfchgfhgfCvbgfcbgfchgfhgfCvbgfcbgfchgfhgfCvbgfcbgfchgfhgfCvbgfcbgfchgfhgfCvbgfcbgfchgfhgfCvbgfcbgfchgfhgfCvbgfcbgfchgfhgfCvbgfcbgfchgfhgf</w:t>
+      </w:r>
+    </w:p>
+    <w:p>
+      <w:pPr>
+        <w:spacing w:after="0"/>
+        <w:jc w:val="both"/>
+        <w:rPr>
+          <w:rFonts w:ascii="Times New Roman" w:hAnsi="Times New Roman" w:cs="Times New Roman"/>
+          <w:sz w:val="28"/>
+        </w:rPr>
+      </w:pPr>
+      <w:r>
+        <w:rPr>
+          <w:rFonts w:ascii="Times New Roman" w:hAnsi="Times New Roman" w:cs="Times New Roman"/>
+          <w:sz w:val="28"/>
+        </w:rPr>
+        <w:pict w14:anchorId="3B7E6560">
+          <v:rect id="_x0000_i1029" style="width:0;height:1.5pt" o:hralign="center" o:hrstd="t" o:hr="t" fillcolor="#a0a0a0" stroked="f"/>
+        </w:pict>
+      </w:r>
+    </w:p>
+    <w:p>
+      <w:pPr>
+        <w:spacing w:after="0"/>
+        <w:jc w:val="both"/>
+        <w:rPr>
+          <w:rFonts w:ascii="Times New Roman" w:hAnsi="Times New Roman" w:cs="Times New Roman"/>
+          <w:sz w:val="28"/>
+        </w:rPr>
+      </w:pPr>
+      <w:r>
+        <w:rPr>
+          <w:rFonts w:ascii="Times New Roman" w:hAnsi="Times New Roman" w:cs="Times New Roman"/>
+          <w:sz w:val="28"/>
+        </w:rPr>
+        <w:t>R-12/1 - teste</w:t>
+      </w:r>
+    </w:p>
+    <w:p>
+      <w:pPr>
+        <w:spacing w:after="0"/>
+        <w:jc w:val="both"/>
+        <w:rPr>
+          <w:rFonts w:ascii="Times New Roman" w:hAnsi="Times New Roman" w:cs="Times New Roman"/>
+          <w:sz w:val="28"/>
+        </w:rPr>
+      </w:pPr>
+      <w:r>
+        <w:rPr>
+          <w:rFonts w:ascii="Times New Roman" w:hAnsi="Times New Roman" w:cs="Times New Roman"/>
+          <w:sz w:val="28"/>
+        </w:rPr>
+        <w:pict w14:anchorId="5D669C84">
+          <v:rect id="_x0000_i1030" style="width:0;height:1.5pt" o:hralign="center" o:hrstd="t" o:hr="t" fillcolor="#a0a0a0" stroked="f"/>
+        </w:pict>
+      </w:r>
+    </w:p>
+    <w:p>
+      <w:pPr>
+        <w:spacing w:after="0"/>
+        <w:jc w:val="both"/>
+        <w:rPr>
+          <w:rFonts w:ascii="Times New Roman" w:hAnsi="Times New Roman" w:cs="Times New Roman"/>
+          <w:sz w:val="28"/>
+        </w:rPr>
+      </w:pPr>
+      <w:r>
+        <w:rPr>
+          <w:rFonts w:ascii="Times New Roman" w:hAnsi="Times New Roman" w:cs="Times New Roman"/>
+          <w:sz w:val="28"/>
+        </w:rPr>
+        <w:t>R-12/1 - CvbgfcbgfchgfhgfCvbgfcbgfchgfhgfCvbgfcbgfchgfhgfCvbgfcbgfchgfhgfCvbgfcbgfchgfhgfCvbgfcbgfchgfhgfCvbgfcbgfchgfhgfCvbgfcbgfchgfhgfCvbgfcbgfchgfhgfCvbgfcbgfchgfhgfCvbgfcbgfchgfhgfCvbgfcbgfchgfhgfCvbgfcbgfchgfhgfCvbgfcbgfchgfhgfCvbgfcbgfchgfhgfCvbgfcbgfchgfhgfCvbgfcbgfchgfhgfCvbgfcbgfchgfhgfCvbgfcbgfchgfhgfCvbgfcbgfchgfhgf</w:t>
       </w:r>
     </w:p>
     <w:p>
@@ -3087,8 +3963,8 @@
           <w:rFonts w:ascii="Times New Roman" w:hAnsi="Times New Roman" w:cs="Times New Roman"/>
           <w:sz w:val="28"/>
         </w:rPr>
-        <w:pict w14:anchorId="4F99EE96">
-          <v:rect id="_x0000_i1570" style="width:0;height:1.5pt" o:hralign="center" o:hrstd="t" o:hr="t" fillcolor="#a0a0a0" stroked="f"/>
+        <w:pict w14:anchorId="52DBE66C">
+          <v:rect id="_x0000_i1034" style="width:0;height:1.5pt" o:hralign="center" o:hrstd="t" o:hr="t" fillcolor="#a0a0a0" stroked="f"/>
         </w:pict>
       </w:r>
     </w:p>
@@ -3104,7 +3980,7 @@
     </w:p>
     <w:sectPr>
       <w:pgSz w:w="10319" w:h="14571"/>
-      <w:pgMar w:top="1417" w:right="1246" w:bottom="700" w:left="727" w:header="708" w:footer="708" w:gutter="0"/>
+      <w:pgMar w:top="1417" w:right="730" w:bottom="700" w:left="1246" w:header="708" w:footer="708" w:gutter="0"/>
       <w:cols w:space="708"/>
       <w:docGrid w:linePitch="360"/>
     </w:sectPr>

</xml_diff>

<commit_message>
view index -> view cadastro (Controller ATO)
</commit_message>
<xml_diff>
--- a/AdmCartorio/App_Data/Arquivos/1.docx
+++ b/AdmCartorio/App_Data/Arquivos/1.docx
@@ -2989,6 +2989,8 @@
           <w:docGrid w:linePitch="360"/>
         </w:sectPr>
       </w:pPr>
+      <w:bookmarkStart w:id="0" w:name="_GoBack"/>
+      <w:bookmarkEnd w:id="0"/>
     </w:p>
     <w:p>
       <w:pPr>
@@ -3956,15 +3958,49 @@
           <w:sz w:val="28"/>
         </w:rPr>
       </w:pPr>
-      <w:bookmarkStart w:id="0" w:name="_GoBack"/>
-      <w:bookmarkEnd w:id="0"/>
       <w:r>
         <w:rPr>
           <w:rFonts w:ascii="Times New Roman" w:hAnsi="Times New Roman" w:cs="Times New Roman"/>
           <w:sz w:val="28"/>
         </w:rPr>
         <w:pict w14:anchorId="52DBE66C">
-          <v:rect id="_x0000_i1034" style="width:0;height:1.5pt" o:hralign="center" o:hrstd="t" o:hr="t" fillcolor="#a0a0a0" stroked="f"/>
+          <v:rect id="_x0000_i1031" style="width:0;height:1.5pt" o:hralign="center" o:hrstd="t" o:hr="t" fillcolor="#a0a0a0" stroked="f"/>
+        </w:pict>
+      </w:r>
+    </w:p>
+    <w:p>
+      <w:pPr>
+        <w:spacing w:after="0"/>
+        <w:jc w:val="both"/>
+        <w:rPr>
+          <w:rFonts w:ascii="Times New Roman" w:hAnsi="Times New Roman" w:cs="Times New Roman"/>
+          <w:sz w:val="28"/>
+        </w:rPr>
+      </w:pPr>
+      <w:r>
+        <w:rPr>
+          <w:rFonts w:ascii="Times New Roman" w:hAnsi="Times New Roman" w:cs="Times New Roman"/>
+          <w:sz w:val="28"/>
+        </w:rPr>
+        <w:t>R-12/1 - CvbgfcbgfchgfhgfCvbgfcbgfchgfhgfCvbgfcbgfchgfhgfCvbgfcbgfchgfhgfCvbgfcbgfchgfhgfCvbgfcbgfchgfhgfCvbgfcbgfchgfhgfCvbgfcbgfchgfhgfCvbgfcbgfchgfhgfCvbgfcbgfchgfhgfCvbgfcbgfchgfhgfCvbgfcbgfchgfhgfCvbgfcbgfchgfhgfCvbgfcbgfchgfhgfCvbgfcbgfchgfhgfCvbgfcbgfchgfhgfCvbgfcbgfchgfhgfCvbgfcbgfchgfhgfCvbgfcbgfchgfhgfCvbgfcbgfchgfhgfCvbgfcbgfchgfhgfCvbgfcbgfchgfhgfCvbgfcbgfchgfhgfCvbgfcbgfchgfhgfCvbgfcbgfchgfhgfCvbgfcbgfchgfhgfCvbgfcbgfchgfhgfCvbgfcbgfchgfhgfCvbgfcbgfchgfhgfCvbgfcbgfchgfhgfCvbgfcbgfchgfhgfCvbgfcbgfchgfhgfCvbgfcbgfchgfhgfCvbgfcbgfchgfhgfCvbgfcbgfchgfhgfCvbgfcbgfchgfhgfCvbgfcbgfchgfhgfCvbgfcbgfchgfhgfCvbgfcbgfchgfhgf</w:t>
+      </w:r>
+    </w:p>
+    <w:p>
+      <w:pPr>
+        <w:spacing w:after="0"/>
+        <w:jc w:val="both"/>
+        <w:rPr>
+          <w:rFonts w:ascii="Times New Roman" w:hAnsi="Times New Roman" w:cs="Times New Roman"/>
+          <w:sz w:val="28"/>
+        </w:rPr>
+      </w:pPr>
+      <w:r>
+        <w:rPr>
+          <w:rFonts w:ascii="Times New Roman" w:hAnsi="Times New Roman" w:cs="Times New Roman"/>
+          <w:sz w:val="28"/>
+        </w:rPr>
+        <w:pict w14:anchorId="6DE6E270">
+          <v:rect id="_x0000_i1036" style="width:0;height:1.5pt" o:hralign="center" o:hrstd="t" o:hr="t" fillcolor="#a0a0a0" stroked="f"/>
         </w:pict>
       </w:r>
     </w:p>

</xml_diff>